<commit_message>
docs - subida de docs individuales y validacion de 2.4
</commit_message>
<xml_diff>
--- a/Fase 2/Evidencias Grupales/2.4_GuiaEstudiante_Fase 2_DesarrolloProyecto APT (Espanol).docx
+++ b/Fase 2/Evidencias Grupales/2.4_GuiaEstudiante_Fase 2_DesarrolloProyecto APT (Espanol).docx
@@ -247,12 +247,12 @@
                 <wp:extent cx="6238875" cy="1562100"/>
                 <wp:effectExtent b="0" l="0" r="0" t="0"/>
                 <wp:wrapNone/>
-                <wp:docPr id="28" name="image11.png"/>
+                <wp:docPr id="28" name="image39.png"/>
                 <a:graphic>
                   <a:graphicData uri="http://schemas.openxmlformats.org/drawingml/2006/picture">
                     <pic:pic>
                       <pic:nvPicPr>
-                        <pic:cNvPr id="0" name="image11.png"/>
+                        <pic:cNvPr id="0" name="image39.png"/>
                         <pic:cNvPicPr preferRelativeResize="0"/>
                       </pic:nvPicPr>
                       <pic:blipFill>
@@ -587,7 +587,7 @@
             <w:pPr>
               <w:numPr>
                 <w:ilvl w:val="0"/>
-                <w:numId w:val="8"/>
+                <w:numId w:val="7"/>
               </w:numPr>
               <w:ind w:left="1440" w:hanging="360"/>
               <w:jc w:val="both"/>
@@ -843,7 +843,7 @@
                       <w:pPr>
                         <w:numPr>
                           <w:ilvl w:val="0"/>
-                          <w:numId w:val="3"/>
+                          <w:numId w:val="6"/>
                         </w:numPr>
                         <w:spacing w:after="0" w:afterAutospacing="0"/>
                         <w:ind w:left="1440" w:hanging="360"/>
@@ -864,7 +864,7 @@
                       <w:pPr>
                         <w:numPr>
                           <w:ilvl w:val="0"/>
-                          <w:numId w:val="6"/>
+                          <w:numId w:val="9"/>
                         </w:numPr>
                         <w:ind w:left="1440" w:hanging="360"/>
                         <w:jc w:val="both"/>
@@ -1313,7 +1313,7 @@
                       <w:pPr>
                         <w:numPr>
                           <w:ilvl w:val="0"/>
-                          <w:numId w:val="6"/>
+                          <w:numId w:val="9"/>
                         </w:numPr>
                         <w:ind w:left="1440" w:hanging="360"/>
                         <w:jc w:val="both"/>
@@ -1498,9 +1498,8 @@
               <w:tbl>
                 <w:tblPr>
                   <w:tblStyle w:val="Table5"/>
-                  <w:tblW w:w="6345.0" w:type="dxa"/>
+                  <w:tblW w:w="6900.0" w:type="dxa"/>
                   <w:jc w:val="left"/>
-                  <w:tblInd w:w="555.0" w:type="dxa"/>
                   <w:tblBorders>
                     <w:top w:color="000000" w:space="0" w:sz="8" w:val="single"/>
                     <w:left w:color="000000" w:space="0" w:sz="8" w:val="single"/>
@@ -1513,10 +1512,10 @@
                   <w:tblLook w:val="0600"/>
                 </w:tblPr>
                 <w:tblGrid>
-                  <w:gridCol w:w="6345"/>
+                  <w:gridCol w:w="6900"/>
                   <w:tblGridChange w:id="0">
                     <w:tblGrid>
-                      <w:gridCol w:w="6345"/>
+                      <w:gridCol w:w="6900"/>
                     </w:tblGrid>
                   </w:tblGridChange>
                 </w:tblGrid>
@@ -1727,7 +1726,7 @@
                       <w:pPr>
                         <w:numPr>
                           <w:ilvl w:val="0"/>
-                          <w:numId w:val="9"/>
+                          <w:numId w:val="8"/>
                         </w:numPr>
                         <w:spacing w:after="0" w:afterAutospacing="0" w:line="276" w:lineRule="auto"/>
                         <w:ind w:left="1440" w:hanging="360"/>
@@ -1749,7 +1748,7 @@
                       <w:pPr>
                         <w:numPr>
                           <w:ilvl w:val="0"/>
-                          <w:numId w:val="9"/>
+                          <w:numId w:val="8"/>
                         </w:numPr>
                         <w:spacing w:after="0" w:afterAutospacing="0" w:line="276" w:lineRule="auto"/>
                         <w:ind w:left="1440" w:hanging="360"/>
@@ -1771,7 +1770,7 @@
                       <w:pPr>
                         <w:numPr>
                           <w:ilvl w:val="0"/>
-                          <w:numId w:val="9"/>
+                          <w:numId w:val="8"/>
                         </w:numPr>
                         <w:spacing w:after="0" w:afterAutospacing="0" w:line="276" w:lineRule="auto"/>
                         <w:ind w:left="1440" w:hanging="360"/>
@@ -1793,7 +1792,7 @@
                       <w:pPr>
                         <w:numPr>
                           <w:ilvl w:val="0"/>
-                          <w:numId w:val="9"/>
+                          <w:numId w:val="8"/>
                         </w:numPr>
                         <w:spacing w:line="276" w:lineRule="auto"/>
                         <w:ind w:left="1440" w:hanging="360"/>
@@ -1814,7 +1813,7 @@
                       <w:pPr>
                         <w:numPr>
                           <w:ilvl w:val="0"/>
-                          <w:numId w:val="9"/>
+                          <w:numId w:val="8"/>
                         </w:numPr>
                         <w:spacing w:line="276" w:lineRule="auto"/>
                         <w:ind w:left="1440" w:hanging="360"/>
@@ -1836,7 +1835,7 @@
                       <w:pPr>
                         <w:numPr>
                           <w:ilvl w:val="0"/>
-                          <w:numId w:val="9"/>
+                          <w:numId w:val="8"/>
                         </w:numPr>
                         <w:spacing w:line="276" w:lineRule="auto"/>
                         <w:ind w:left="1440" w:hanging="360"/>
@@ -2243,7 +2242,7 @@
                       <w:pPr>
                         <w:numPr>
                           <w:ilvl w:val="0"/>
-                          <w:numId w:val="1"/>
+                          <w:numId w:val="5"/>
                         </w:numPr>
                         <w:spacing w:after="0" w:afterAutospacing="0"/>
                         <w:ind w:left="1440" w:hanging="360"/>
@@ -2265,7 +2264,7 @@
                       <w:pPr>
                         <w:numPr>
                           <w:ilvl w:val="0"/>
-                          <w:numId w:val="1"/>
+                          <w:numId w:val="5"/>
                         </w:numPr>
                         <w:ind w:left="1440" w:hanging="360"/>
                         <w:jc w:val="both"/>
@@ -3168,7 +3167,7 @@
             <w:pPr>
               <w:numPr>
                 <w:ilvl w:val="0"/>
-                <w:numId w:val="8"/>
+                <w:numId w:val="7"/>
               </w:numPr>
               <w:ind w:left="1440" w:hanging="360"/>
               <w:jc w:val="both"/>
@@ -3544,7 +3543,7 @@
                         <w:widowControl w:val="0"/>
                         <w:numPr>
                           <w:ilvl w:val="0"/>
-                          <w:numId w:val="10"/>
+                          <w:numId w:val="3"/>
                         </w:numPr>
                         <w:pBdr>
                           <w:top w:space="0" w:sz="0" w:val="nil"/>
@@ -3605,7 +3604,7 @@
                         <w:widowControl w:val="0"/>
                         <w:numPr>
                           <w:ilvl w:val="0"/>
-                          <w:numId w:val="10"/>
+                          <w:numId w:val="3"/>
                         </w:numPr>
                         <w:pBdr>
                           <w:top w:space="0" w:sz="0" w:val="nil"/>
@@ -4458,7 +4457,7 @@
                         <w:widowControl w:val="0"/>
                         <w:numPr>
                           <w:ilvl w:val="0"/>
-                          <w:numId w:val="4"/>
+                          <w:numId w:val="1"/>
                         </w:numPr>
                         <w:pBdr>
                           <w:top w:space="0" w:sz="0" w:val="nil"/>
@@ -5206,7 +5205,7 @@
                         <w:widowControl w:val="0"/>
                         <w:numPr>
                           <w:ilvl w:val="0"/>
-                          <w:numId w:val="2"/>
+                          <w:numId w:val="10"/>
                         </w:numPr>
                         <w:spacing w:after="0" w:line="240" w:lineRule="auto"/>
                         <w:ind w:left="2160" w:hanging="360"/>
@@ -5245,7 +5244,7 @@
                         <w:widowControl w:val="0"/>
                         <w:numPr>
                           <w:ilvl w:val="0"/>
-                          <w:numId w:val="2"/>
+                          <w:numId w:val="10"/>
                         </w:numPr>
                         <w:spacing w:after="0" w:line="240" w:lineRule="auto"/>
                         <w:ind w:left="2160" w:hanging="360"/>
@@ -5284,7 +5283,7 @@
                         <w:widowControl w:val="0"/>
                         <w:numPr>
                           <w:ilvl w:val="0"/>
-                          <w:numId w:val="2"/>
+                          <w:numId w:val="10"/>
                         </w:numPr>
                         <w:spacing w:after="0" w:line="240" w:lineRule="auto"/>
                         <w:ind w:left="2160" w:hanging="360"/>
@@ -5892,7 +5891,7 @@
                         <w:widowControl w:val="0"/>
                         <w:numPr>
                           <w:ilvl w:val="0"/>
-                          <w:numId w:val="5"/>
+                          <w:numId w:val="11"/>
                         </w:numPr>
                         <w:spacing w:after="0" w:line="240" w:lineRule="auto"/>
                         <w:ind w:left="2160" w:hanging="360"/>
@@ -7345,12 +7344,12 @@
                           <wp:inline distB="114300" distT="114300" distL="114300" distR="114300">
                             <wp:extent cx="3077528" cy="2159831"/>
                             <wp:effectExtent b="0" l="0" r="0" t="0"/>
-                            <wp:docPr id="36" name="image18.png"/>
+                            <wp:docPr id="36" name="image10.png"/>
                             <a:graphic>
                               <a:graphicData uri="http://schemas.openxmlformats.org/drawingml/2006/picture">
                                 <pic:pic>
                                   <pic:nvPicPr>
-                                    <pic:cNvPr id="0" name="image18.png"/>
+                                    <pic:cNvPr id="0" name="image10.png"/>
                                     <pic:cNvPicPr preferRelativeResize="0"/>
                                   </pic:nvPicPr>
                                   <pic:blipFill>
@@ -7461,12 +7460,12 @@
                           <wp:inline distB="114300" distT="114300" distL="114300" distR="114300">
                             <wp:extent cx="2047875" cy="3670300"/>
                             <wp:effectExtent b="0" l="0" r="0" t="0"/>
-                            <wp:docPr id="47" name="image10.png"/>
+                            <wp:docPr id="47" name="image11.png"/>
                             <a:graphic>
                               <a:graphicData uri="http://schemas.openxmlformats.org/drawingml/2006/picture">
                                 <pic:pic>
                                   <pic:nvPicPr>
-                                    <pic:cNvPr id="0" name="image10.png"/>
+                                    <pic:cNvPr id="0" name="image11.png"/>
                                     <pic:cNvPicPr preferRelativeResize="0"/>
                                   </pic:nvPicPr>
                                   <pic:blipFill>
@@ -7511,12 +7510,12 @@
                           <wp:inline distB="114300" distT="114300" distL="114300" distR="114300">
                             <wp:extent cx="2047875" cy="3670300"/>
                             <wp:effectExtent b="0" l="0" r="0" t="0"/>
-                            <wp:docPr id="98" name="image48.png"/>
+                            <wp:docPr id="98" name="image52.png"/>
                             <a:graphic>
                               <a:graphicData uri="http://schemas.openxmlformats.org/drawingml/2006/picture">
                                 <pic:pic>
                                   <pic:nvPicPr>
-                                    <pic:cNvPr id="0" name="image48.png"/>
+                                    <pic:cNvPr id="0" name="image52.png"/>
                                     <pic:cNvPicPr preferRelativeResize="0"/>
                                   </pic:nvPicPr>
                                   <pic:blipFill>
@@ -7577,12 +7576,12 @@
                           <wp:inline distB="114300" distT="114300" distL="114300" distR="114300">
                             <wp:extent cx="2047875" cy="3657600"/>
                             <wp:effectExtent b="0" l="0" r="0" t="0"/>
-                            <wp:docPr id="33" name="image6.png"/>
+                            <wp:docPr id="33" name="image7.png"/>
                             <a:graphic>
                               <a:graphicData uri="http://schemas.openxmlformats.org/drawingml/2006/picture">
                                 <pic:pic>
                                   <pic:nvPicPr>
-                                    <pic:cNvPr id="0" name="image6.png"/>
+                                    <pic:cNvPr id="0" name="image7.png"/>
                                     <pic:cNvPicPr preferRelativeResize="0"/>
                                   </pic:nvPicPr>
                                   <pic:blipFill>
@@ -7627,12 +7626,12 @@
                           <wp:inline distB="114300" distT="114300" distL="114300" distR="114300">
                             <wp:extent cx="2047875" cy="3632200"/>
                             <wp:effectExtent b="0" l="0" r="0" t="0"/>
-                            <wp:docPr id="56" name="image14.png"/>
+                            <wp:docPr id="56" name="image20.png"/>
                             <a:graphic>
                               <a:graphicData uri="http://schemas.openxmlformats.org/drawingml/2006/picture">
                                 <pic:pic>
                                   <pic:nvPicPr>
-                                    <pic:cNvPr id="0" name="image14.png"/>
+                                    <pic:cNvPr id="0" name="image20.png"/>
                                     <pic:cNvPicPr preferRelativeResize="0"/>
                                   </pic:nvPicPr>
                                   <pic:blipFill>
@@ -7677,12 +7676,12 @@
                           <wp:inline distB="114300" distT="114300" distL="114300" distR="114300">
                             <wp:extent cx="2047875" cy="3581400"/>
                             <wp:effectExtent b="0" l="0" r="0" t="0"/>
-                            <wp:docPr id="44" name="image7.png"/>
+                            <wp:docPr id="44" name="image3.png"/>
                             <a:graphic>
                               <a:graphicData uri="http://schemas.openxmlformats.org/drawingml/2006/picture">
                                 <pic:pic>
                                   <pic:nvPicPr>
-                                    <pic:cNvPr id="0" name="image7.png"/>
+                                    <pic:cNvPr id="0" name="image3.png"/>
                                     <pic:cNvPicPr preferRelativeResize="0"/>
                                   </pic:nvPicPr>
                                   <pic:blipFill>
@@ -7727,12 +7726,12 @@
                           <wp:inline distB="114300" distT="114300" distL="114300" distR="114300">
                             <wp:extent cx="2047875" cy="3606800"/>
                             <wp:effectExtent b="0" l="0" r="0" t="0"/>
-                            <wp:docPr id="64" name="image22.png"/>
+                            <wp:docPr id="64" name="image29.png"/>
                             <a:graphic>
                               <a:graphicData uri="http://schemas.openxmlformats.org/drawingml/2006/picture">
                                 <pic:pic>
                                   <pic:nvPicPr>
-                                    <pic:cNvPr id="0" name="image22.png"/>
+                                    <pic:cNvPr id="0" name="image29.png"/>
                                     <pic:cNvPicPr preferRelativeResize="0"/>
                                   </pic:nvPicPr>
                                   <pic:blipFill>
@@ -7777,12 +7776,12 @@
                           <wp:inline distB="114300" distT="114300" distL="114300" distR="114300">
                             <wp:extent cx="2047875" cy="3632200"/>
                             <wp:effectExtent b="0" l="0" r="0" t="0"/>
-                            <wp:docPr id="105" name="image50.png"/>
+                            <wp:docPr id="105" name="image51.png"/>
                             <a:graphic>
                               <a:graphicData uri="http://schemas.openxmlformats.org/drawingml/2006/picture">
                                 <pic:pic>
                                   <pic:nvPicPr>
-                                    <pic:cNvPr id="0" name="image50.png"/>
+                                    <pic:cNvPr id="0" name="image51.png"/>
                                     <pic:cNvPicPr preferRelativeResize="0"/>
                                   </pic:nvPicPr>
                                   <pic:blipFill>
@@ -7827,12 +7826,12 @@
                           <wp:inline distB="114300" distT="114300" distL="114300" distR="114300">
                             <wp:extent cx="2047875" cy="3644900"/>
                             <wp:effectExtent b="0" l="0" r="0" t="0"/>
-                            <wp:docPr id="101" name="image49.png"/>
+                            <wp:docPr id="101" name="image53.png"/>
                             <a:graphic>
                               <a:graphicData uri="http://schemas.openxmlformats.org/drawingml/2006/picture">
                                 <pic:pic>
                                   <pic:nvPicPr>
-                                    <pic:cNvPr id="0" name="image49.png"/>
+                                    <pic:cNvPr id="0" name="image53.png"/>
                                     <pic:cNvPicPr preferRelativeResize="0"/>
                                   </pic:nvPicPr>
                                   <pic:blipFill>
@@ -7927,12 +7926,12 @@
                           <wp:inline distB="114300" distT="114300" distL="114300" distR="114300">
                             <wp:extent cx="2047875" cy="3619500"/>
                             <wp:effectExtent b="0" l="0" r="0" t="0"/>
-                            <wp:docPr id="75" name="image28.png"/>
+                            <wp:docPr id="75" name="image41.png"/>
                             <a:graphic>
                               <a:graphicData uri="http://schemas.openxmlformats.org/drawingml/2006/picture">
                                 <pic:pic>
                                   <pic:nvPicPr>
-                                    <pic:cNvPr id="0" name="image28.png"/>
+                                    <pic:cNvPr id="0" name="image41.png"/>
                                     <pic:cNvPicPr preferRelativeResize="0"/>
                                   </pic:nvPicPr>
                                   <pic:blipFill>
@@ -7977,12 +7976,12 @@
                           <wp:inline distB="114300" distT="114300" distL="114300" distR="114300">
                             <wp:extent cx="2047875" cy="3619500"/>
                             <wp:effectExtent b="0" l="0" r="0" t="0"/>
-                            <wp:docPr id="60" name="image19.png"/>
+                            <wp:docPr id="60" name="image24.png"/>
                             <a:graphic>
                               <a:graphicData uri="http://schemas.openxmlformats.org/drawingml/2006/picture">
                                 <pic:pic>
                                   <pic:nvPicPr>
-                                    <pic:cNvPr id="0" name="image19.png"/>
+                                    <pic:cNvPr id="0" name="image24.png"/>
                                     <pic:cNvPicPr preferRelativeResize="0"/>
                                   </pic:nvPicPr>
                                   <pic:blipFill>
@@ -8027,12 +8026,12 @@
                           <wp:inline distB="114300" distT="114300" distL="114300" distR="114300">
                             <wp:extent cx="2047875" cy="3594100"/>
                             <wp:effectExtent b="0" l="0" r="0" t="0"/>
-                            <wp:docPr id="87" name="image42.png"/>
+                            <wp:docPr id="87" name="image45.png"/>
                             <a:graphic>
                               <a:graphicData uri="http://schemas.openxmlformats.org/drawingml/2006/picture">
                                 <pic:pic>
                                   <pic:nvPicPr>
-                                    <pic:cNvPr id="0" name="image42.png"/>
+                                    <pic:cNvPr id="0" name="image45.png"/>
                                     <pic:cNvPicPr preferRelativeResize="0"/>
                                   </pic:nvPicPr>
                                   <pic:blipFill>
@@ -8077,12 +8076,12 @@
                           <wp:inline distB="114300" distT="114300" distL="114300" distR="114300">
                             <wp:extent cx="2047875" cy="3543300"/>
                             <wp:effectExtent b="0" l="0" r="0" t="0"/>
-                            <wp:docPr id="100" name="image47.png"/>
+                            <wp:docPr id="100" name="image55.png"/>
                             <a:graphic>
                               <a:graphicData uri="http://schemas.openxmlformats.org/drawingml/2006/picture">
                                 <pic:pic>
                                   <pic:nvPicPr>
-                                    <pic:cNvPr id="0" name="image47.png"/>
+                                    <pic:cNvPr id="0" name="image55.png"/>
                                     <pic:cNvPicPr preferRelativeResize="0"/>
                                   </pic:nvPicPr>
                                   <pic:blipFill>
@@ -8244,12 +8243,12 @@
                           <wp:inline distB="114300" distT="114300" distL="114300" distR="114300">
                             <wp:extent cx="2047875" cy="1371600"/>
                             <wp:effectExtent b="0" l="0" r="0" t="0"/>
-                            <wp:docPr id="85" name="image40.png"/>
+                            <wp:docPr id="85" name="image37.png"/>
                             <a:graphic>
                               <a:graphicData uri="http://schemas.openxmlformats.org/drawingml/2006/picture">
                                 <pic:pic>
                                   <pic:nvPicPr>
-                                    <pic:cNvPr id="0" name="image40.png"/>
+                                    <pic:cNvPr id="0" name="image37.png"/>
                                     <pic:cNvPicPr preferRelativeResize="0"/>
                                   </pic:nvPicPr>
                                   <pic:blipFill>
@@ -8295,12 +8294,12 @@
                           <wp:inline distB="114300" distT="114300" distL="114300" distR="114300">
                             <wp:extent cx="3039317" cy="1850866"/>
                             <wp:effectExtent b="0" l="0" r="0" t="0"/>
-                            <wp:docPr id="42" name="image30.png"/>
+                            <wp:docPr id="42" name="image14.png"/>
                             <a:graphic>
                               <a:graphicData uri="http://schemas.openxmlformats.org/drawingml/2006/picture">
                                 <pic:pic>
                                   <pic:nvPicPr>
-                                    <pic:cNvPr id="0" name="image30.png"/>
+                                    <pic:cNvPr id="0" name="image14.png"/>
                                     <pic:cNvPicPr preferRelativeResize="0"/>
                                   </pic:nvPicPr>
                                   <pic:blipFill>
@@ -8488,12 +8487,12 @@
                           <wp:inline distB="114300" distT="114300" distL="114300" distR="114300">
                             <wp:extent cx="3152775" cy="4000500"/>
                             <wp:effectExtent b="0" l="0" r="0" t="0"/>
-                            <wp:docPr id="65" name="image27.png"/>
+                            <wp:docPr id="65" name="image30.png"/>
                             <a:graphic>
                               <a:graphicData uri="http://schemas.openxmlformats.org/drawingml/2006/picture">
                                 <pic:pic>
                                   <pic:nvPicPr>
-                                    <pic:cNvPr id="0" name="image27.png"/>
+                                    <pic:cNvPr id="0" name="image30.png"/>
                                     <pic:cNvPicPr preferRelativeResize="0"/>
                                   </pic:nvPicPr>
                                   <pic:blipFill>
@@ -8538,12 +8537,12 @@
                           <wp:inline distB="114300" distT="114300" distL="114300" distR="114300">
                             <wp:extent cx="3152775" cy="1270000"/>
                             <wp:effectExtent b="0" l="0" r="0" t="0"/>
-                            <wp:docPr id="92" name="image46.png"/>
+                            <wp:docPr id="92" name="image50.png"/>
                             <a:graphic>
                               <a:graphicData uri="http://schemas.openxmlformats.org/drawingml/2006/picture">
                                 <pic:pic>
                                   <pic:nvPicPr>
-                                    <pic:cNvPr id="0" name="image46.png"/>
+                                    <pic:cNvPr id="0" name="image50.png"/>
                                     <pic:cNvPicPr preferRelativeResize="0"/>
                                   </pic:nvPicPr>
                                   <pic:blipFill>
@@ -8589,12 +8588,12 @@
                           <wp:inline distB="114300" distT="114300" distL="114300" distR="114300">
                             <wp:extent cx="3152775" cy="3162300"/>
                             <wp:effectExtent b="0" l="0" r="0" t="0"/>
-                            <wp:docPr id="78" name="image51.png"/>
+                            <wp:docPr id="78" name="image47.png"/>
                             <a:graphic>
                               <a:graphicData uri="http://schemas.openxmlformats.org/drawingml/2006/picture">
                                 <pic:pic>
                                   <pic:nvPicPr>
-                                    <pic:cNvPr id="0" name="image51.png"/>
+                                    <pic:cNvPr id="0" name="image47.png"/>
                                     <pic:cNvPicPr preferRelativeResize="0"/>
                                   </pic:nvPicPr>
                                   <pic:blipFill>
@@ -8706,12 +8705,12 @@
                           <wp:inline distB="114300" distT="114300" distL="114300" distR="114300">
                             <wp:extent cx="1468337" cy="1137134"/>
                             <wp:effectExtent b="0" l="0" r="0" t="0"/>
-                            <wp:docPr id="88" name="image41.png"/>
+                            <wp:docPr id="88" name="image46.png"/>
                             <a:graphic>
                               <a:graphicData uri="http://schemas.openxmlformats.org/drawingml/2006/picture">
                                 <pic:pic>
                                   <pic:nvPicPr>
-                                    <pic:cNvPr id="0" name="image41.png"/>
+                                    <pic:cNvPr id="0" name="image46.png"/>
                                     <pic:cNvPicPr preferRelativeResize="0"/>
                                   </pic:nvPicPr>
                                   <pic:blipFill>
@@ -8759,12 +8758,12 @@
                           <wp:inline distB="114300" distT="114300" distL="114300" distR="114300">
                             <wp:extent cx="3152775" cy="1917700"/>
                             <wp:effectExtent b="0" l="0" r="0" t="0"/>
-                            <wp:docPr id="29" name="image34.png"/>
+                            <wp:docPr id="29" name="image16.png"/>
                             <a:graphic>
                               <a:graphicData uri="http://schemas.openxmlformats.org/drawingml/2006/picture">
                                 <pic:pic>
                                   <pic:nvPicPr>
-                                    <pic:cNvPr id="0" name="image34.png"/>
+                                    <pic:cNvPr id="0" name="image16.png"/>
                                     <pic:cNvPicPr preferRelativeResize="0"/>
                                   </pic:nvPicPr>
                                   <pic:blipFill>
@@ -8939,12 +8938,12 @@
                           <wp:inline distB="114300" distT="114300" distL="114300" distR="114300">
                             <wp:extent cx="3009900" cy="1422400"/>
                             <wp:effectExtent b="0" l="0" r="0" t="0"/>
-                            <wp:docPr id="71" name="image24.png"/>
+                            <wp:docPr id="71" name="image31.png"/>
                             <a:graphic>
                               <a:graphicData uri="http://schemas.openxmlformats.org/drawingml/2006/picture">
                                 <pic:pic>
                                   <pic:nvPicPr>
-                                    <pic:cNvPr id="0" name="image24.png"/>
+                                    <pic:cNvPr id="0" name="image31.png"/>
                                     <pic:cNvPicPr preferRelativeResize="0"/>
                                   </pic:nvPicPr>
                                   <pic:blipFill>
@@ -8990,12 +8989,12 @@
                           <wp:inline distB="114300" distT="114300" distL="114300" distR="114300">
                             <wp:extent cx="3009900" cy="723900"/>
                             <wp:effectExtent b="0" l="0" r="0" t="0"/>
-                            <wp:docPr id="34" name="image3.png"/>
+                            <wp:docPr id="34" name="image4.png"/>
                             <a:graphic>
                               <a:graphicData uri="http://schemas.openxmlformats.org/drawingml/2006/picture">
                                 <pic:pic>
                                   <pic:nvPicPr>
-                                    <pic:cNvPr id="0" name="image3.png"/>
+                                    <pic:cNvPr id="0" name="image4.png"/>
                                     <pic:cNvPicPr preferRelativeResize="0"/>
                                   </pic:nvPicPr>
                                   <pic:blipFill>
@@ -9041,12 +9040,12 @@
                           <wp:inline distB="114300" distT="114300" distL="114300" distR="114300">
                             <wp:extent cx="3009900" cy="1714500"/>
                             <wp:effectExtent b="0" l="0" r="0" t="0"/>
-                            <wp:docPr id="82" name="image33.png"/>
+                            <wp:docPr id="82" name="image36.png"/>
                             <a:graphic>
                               <a:graphicData uri="http://schemas.openxmlformats.org/drawingml/2006/picture">
                                 <pic:pic>
                                   <pic:nvPicPr>
-                                    <pic:cNvPr id="0" name="image33.png"/>
+                                    <pic:cNvPr id="0" name="image36.png"/>
                                     <pic:cNvPicPr preferRelativeResize="0"/>
                                   </pic:nvPicPr>
                                   <pic:blipFill>
@@ -9092,12 +9091,12 @@
                           <wp:inline distB="114300" distT="114300" distL="114300" distR="114300">
                             <wp:extent cx="3009900" cy="1625600"/>
                             <wp:effectExtent b="0" l="0" r="0" t="0"/>
-                            <wp:docPr id="46" name="image1.png"/>
+                            <wp:docPr id="46" name="image6.png"/>
                             <a:graphic>
                               <a:graphicData uri="http://schemas.openxmlformats.org/drawingml/2006/picture">
                                 <pic:pic>
                                   <pic:nvPicPr>
-                                    <pic:cNvPr id="0" name="image1.png"/>
+                                    <pic:cNvPr id="0" name="image6.png"/>
                                     <pic:cNvPicPr preferRelativeResize="0"/>
                                   </pic:nvPicPr>
                                   <pic:blipFill>
@@ -9143,12 +9142,12 @@
                           <wp:inline distB="114300" distT="114300" distL="114300" distR="114300">
                             <wp:extent cx="3009900" cy="1219200"/>
                             <wp:effectExtent b="0" l="0" r="0" t="0"/>
-                            <wp:docPr id="67" name="image23.png"/>
+                            <wp:docPr id="67" name="image34.png"/>
                             <a:graphic>
                               <a:graphicData uri="http://schemas.openxmlformats.org/drawingml/2006/picture">
                                 <pic:pic>
                                   <pic:nvPicPr>
-                                    <pic:cNvPr id="0" name="image23.png"/>
+                                    <pic:cNvPr id="0" name="image34.png"/>
                                     <pic:cNvPicPr preferRelativeResize="0"/>
                                   </pic:nvPicPr>
                                   <pic:blipFill>
@@ -9248,12 +9247,12 @@
                           <wp:inline distB="114300" distT="114300" distL="114300" distR="114300">
                             <wp:extent cx="2842367" cy="6152466"/>
                             <wp:effectExtent b="0" l="0" r="0" t="0"/>
-                            <wp:docPr id="81" name="image17.jpg"/>
+                            <wp:docPr id="81" name="image19.jpg"/>
                             <a:graphic>
                               <a:graphicData uri="http://schemas.openxmlformats.org/drawingml/2006/picture">
                                 <pic:pic>
                                   <pic:nvPicPr>
-                                    <pic:cNvPr id="0" name="image17.jpg"/>
+                                    <pic:cNvPr id="0" name="image19.jpg"/>
                                     <pic:cNvPicPr preferRelativeResize="0"/>
                                   </pic:nvPicPr>
                                   <pic:blipFill>
@@ -9286,12 +9285,12 @@
                           <wp:inline distB="114300" distT="114300" distL="114300" distR="114300">
                             <wp:extent cx="3009900" cy="6515100"/>
                             <wp:effectExtent b="0" l="0" r="0" t="0"/>
-                            <wp:docPr id="96" name="image54.jpg"/>
+                            <wp:docPr id="96" name="image42.jpg"/>
                             <a:graphic>
                               <a:graphicData uri="http://schemas.openxmlformats.org/drawingml/2006/picture">
                                 <pic:pic>
                                   <pic:nvPicPr>
-                                    <pic:cNvPr id="0" name="image54.jpg"/>
+                                    <pic:cNvPr id="0" name="image42.jpg"/>
                                     <pic:cNvPicPr preferRelativeResize="0"/>
                                   </pic:nvPicPr>
                                   <pic:blipFill>
@@ -9324,12 +9323,12 @@
                           <wp:inline distB="114300" distT="114300" distL="114300" distR="114300">
                             <wp:extent cx="3009900" cy="6515100"/>
                             <wp:effectExtent b="0" l="0" r="0" t="0"/>
-                            <wp:docPr id="58" name="image29.jpg"/>
+                            <wp:docPr id="58" name="image35.jpg"/>
                             <a:graphic>
                               <a:graphicData uri="http://schemas.openxmlformats.org/drawingml/2006/picture">
                                 <pic:pic>
                                   <pic:nvPicPr>
-                                    <pic:cNvPr id="0" name="image29.jpg"/>
+                                    <pic:cNvPr id="0" name="image35.jpg"/>
                                     <pic:cNvPicPr preferRelativeResize="0"/>
                                   </pic:nvPicPr>
                                   <pic:blipFill>
@@ -9362,12 +9361,12 @@
                           <wp:inline distB="114300" distT="114300" distL="114300" distR="114300">
                             <wp:extent cx="3009900" cy="6515100"/>
                             <wp:effectExtent b="0" l="0" r="0" t="0"/>
-                            <wp:docPr id="90" name="image16.jpg"/>
+                            <wp:docPr id="90" name="image23.jpg"/>
                             <a:graphic>
                               <a:graphicData uri="http://schemas.openxmlformats.org/drawingml/2006/picture">
                                 <pic:pic>
                                   <pic:nvPicPr>
-                                    <pic:cNvPr id="0" name="image16.jpg"/>
+                                    <pic:cNvPr id="0" name="image23.jpg"/>
                                     <pic:cNvPicPr preferRelativeResize="0"/>
                                   </pic:nvPicPr>
                                   <pic:blipFill>
@@ -9400,12 +9399,12 @@
                           <wp:inline distB="114300" distT="114300" distL="114300" distR="114300">
                             <wp:extent cx="3009900" cy="6515100"/>
                             <wp:effectExtent b="0" l="0" r="0" t="0"/>
-                            <wp:docPr id="106" name="image55.jpg"/>
+                            <wp:docPr id="106" name="image56.jpg"/>
                             <a:graphic>
                               <a:graphicData uri="http://schemas.openxmlformats.org/drawingml/2006/picture">
                                 <pic:pic>
                                   <pic:nvPicPr>
-                                    <pic:cNvPr id="0" name="image55.jpg"/>
+                                    <pic:cNvPr id="0" name="image56.jpg"/>
                                     <pic:cNvPicPr preferRelativeResize="0"/>
                                   </pic:nvPicPr>
                                   <pic:blipFill>
@@ -9438,12 +9437,12 @@
                           <wp:inline distB="114300" distT="114300" distL="114300" distR="114300">
                             <wp:extent cx="3009900" cy="6515100"/>
                             <wp:effectExtent b="0" l="0" r="0" t="0"/>
-                            <wp:docPr id="110" name="image39.jpg"/>
+                            <wp:docPr id="110" name="image43.jpg"/>
                             <a:graphic>
                               <a:graphicData uri="http://schemas.openxmlformats.org/drawingml/2006/picture">
                                 <pic:pic>
                                   <pic:nvPicPr>
-                                    <pic:cNvPr id="0" name="image39.jpg"/>
+                                    <pic:cNvPr id="0" name="image43.jpg"/>
                                     <pic:cNvPicPr preferRelativeResize="0"/>
                                   </pic:nvPicPr>
                                   <pic:blipFill>
@@ -9476,12 +9475,12 @@
                           <wp:inline distB="114300" distT="114300" distL="114300" distR="114300">
                             <wp:extent cx="3009900" cy="6515100"/>
                             <wp:effectExtent b="0" l="0" r="0" t="0"/>
-                            <wp:docPr id="35" name="image25.jpg"/>
+                            <wp:docPr id="35" name="image18.jpg"/>
                             <a:graphic>
                               <a:graphicData uri="http://schemas.openxmlformats.org/drawingml/2006/picture">
                                 <pic:pic>
                                   <pic:nvPicPr>
-                                    <pic:cNvPr id="0" name="image25.jpg"/>
+                                    <pic:cNvPr id="0" name="image18.jpg"/>
                                     <pic:cNvPicPr preferRelativeResize="0"/>
                                   </pic:nvPicPr>
                                   <pic:blipFill>
@@ -9514,12 +9513,12 @@
                           <wp:inline distB="114300" distT="114300" distL="114300" distR="114300">
                             <wp:extent cx="3009900" cy="6515100"/>
                             <wp:effectExtent b="0" l="0" r="0" t="0"/>
-                            <wp:docPr id="57" name="image37.jpg"/>
+                            <wp:docPr id="57" name="image32.jpg"/>
                             <a:graphic>
                               <a:graphicData uri="http://schemas.openxmlformats.org/drawingml/2006/picture">
                                 <pic:pic>
                                   <pic:nvPicPr>
-                                    <pic:cNvPr id="0" name="image37.jpg"/>
+                                    <pic:cNvPr id="0" name="image32.jpg"/>
                                     <pic:cNvPicPr preferRelativeResize="0"/>
                                   </pic:nvPicPr>
                                   <pic:blipFill>
@@ -9552,12 +9551,12 @@
                           <wp:inline distB="114300" distT="114300" distL="114300" distR="114300">
                             <wp:extent cx="3009900" cy="6515100"/>
                             <wp:effectExtent b="0" l="0" r="0" t="0"/>
-                            <wp:docPr id="66" name="image31.jpg"/>
+                            <wp:docPr id="66" name="image21.jpg"/>
                             <a:graphic>
                               <a:graphicData uri="http://schemas.openxmlformats.org/drawingml/2006/picture">
                                 <pic:pic>
                                   <pic:nvPicPr>
-                                    <pic:cNvPr id="0" name="image31.jpg"/>
+                                    <pic:cNvPr id="0" name="image21.jpg"/>
                                     <pic:cNvPicPr preferRelativeResize="0"/>
                                   </pic:nvPicPr>
                                   <pic:blipFill>
@@ -9590,12 +9589,12 @@
                           <wp:inline distB="114300" distT="114300" distL="114300" distR="114300">
                             <wp:extent cx="3009900" cy="6515100"/>
                             <wp:effectExtent b="0" l="0" r="0" t="0"/>
-                            <wp:docPr id="51" name="image36.jpg"/>
+                            <wp:docPr id="51" name="image28.jpg"/>
                             <a:graphic>
                               <a:graphicData uri="http://schemas.openxmlformats.org/drawingml/2006/picture">
                                 <pic:pic>
                                   <pic:nvPicPr>
-                                    <pic:cNvPr id="0" name="image36.jpg"/>
+                                    <pic:cNvPr id="0" name="image28.jpg"/>
                                     <pic:cNvPicPr preferRelativeResize="0"/>
                                   </pic:nvPicPr>
                                   <pic:blipFill>
@@ -9705,12 +9704,12 @@
                           <wp:inline distB="114300" distT="114300" distL="114300" distR="114300">
                             <wp:extent cx="1708567" cy="1186326"/>
                             <wp:effectExtent b="0" l="0" r="0" t="0"/>
-                            <wp:docPr id="107" name="image5.png"/>
+                            <wp:docPr id="107" name="image9.png"/>
                             <a:graphic>
                               <a:graphicData uri="http://schemas.openxmlformats.org/drawingml/2006/picture">
                                 <pic:pic>
                                   <pic:nvPicPr>
-                                    <pic:cNvPr id="0" name="image5.png"/>
+                                    <pic:cNvPr id="0" name="image9.png"/>
                                     <pic:cNvPicPr preferRelativeResize="0"/>
                                   </pic:nvPicPr>
                                   <pic:blipFill>
@@ -9756,12 +9755,12 @@
                           <wp:inline distB="114300" distT="114300" distL="114300" distR="114300">
                             <wp:extent cx="2999423" cy="1821402"/>
                             <wp:effectExtent b="0" l="0" r="0" t="0"/>
-                            <wp:docPr id="94" name="image52.png"/>
+                            <wp:docPr id="94" name="image40.png"/>
                             <a:graphic>
                               <a:graphicData uri="http://schemas.openxmlformats.org/drawingml/2006/picture">
                                 <pic:pic>
                                   <pic:nvPicPr>
-                                    <pic:cNvPr id="0" name="image52.png"/>
+                                    <pic:cNvPr id="0" name="image40.png"/>
                                     <pic:cNvPicPr preferRelativeResize="0"/>
                                   </pic:nvPicPr>
                                   <pic:blipFill>
@@ -9964,12 +9963,12 @@
                           <wp:inline distB="114300" distT="114300" distL="114300" distR="114300">
                             <wp:extent cx="3085148" cy="3417145"/>
                             <wp:effectExtent b="0" l="0" r="0" t="0"/>
-                            <wp:docPr id="38" name="image9.png"/>
+                            <wp:docPr id="38" name="image5.png"/>
                             <a:graphic>
                               <a:graphicData uri="http://schemas.openxmlformats.org/drawingml/2006/picture">
                                 <pic:pic>
                                   <pic:nvPicPr>
-                                    <pic:cNvPr id="0" name="image9.png"/>
+                                    <pic:cNvPr id="0" name="image5.png"/>
                                     <pic:cNvPicPr preferRelativeResize="0"/>
                                   </pic:nvPicPr>
                                   <pic:blipFill>
@@ -10081,12 +10080,12 @@
                           <wp:inline distB="114300" distT="114300" distL="114300" distR="114300">
                             <wp:extent cx="1690961" cy="1118926"/>
                             <wp:effectExtent b="0" l="0" r="0" t="0"/>
-                            <wp:docPr id="30" name="image2.png"/>
+                            <wp:docPr id="30" name="image1.png"/>
                             <a:graphic>
                               <a:graphicData uri="http://schemas.openxmlformats.org/drawingml/2006/picture">
                                 <pic:pic>
                                   <pic:nvPicPr>
-                                    <pic:cNvPr id="0" name="image2.png"/>
+                                    <pic:cNvPr id="0" name="image1.png"/>
                                     <pic:cNvPicPr preferRelativeResize="0"/>
                                   </pic:nvPicPr>
                                   <pic:blipFill>
@@ -10134,12 +10133,12 @@
                           <wp:inline distB="114300" distT="114300" distL="114300" distR="114300">
                             <wp:extent cx="3152775" cy="1917700"/>
                             <wp:effectExtent b="0" l="0" r="0" t="0"/>
-                            <wp:docPr id="61" name="image20.png"/>
+                            <wp:docPr id="61" name="image12.png"/>
                             <a:graphic>
                               <a:graphicData uri="http://schemas.openxmlformats.org/drawingml/2006/picture">
                                 <pic:pic>
                                   <pic:nvPicPr>
-                                    <pic:cNvPr id="0" name="image20.png"/>
+                                    <pic:cNvPr id="0" name="image12.png"/>
                                     <pic:cNvPicPr preferRelativeResize="0"/>
                                   </pic:nvPicPr>
                                   <pic:blipFill>
@@ -10303,12 +10302,12 @@
                           <wp:inline distB="114300" distT="114300" distL="114300" distR="114300">
                             <wp:extent cx="2819181" cy="2744992"/>
                             <wp:effectExtent b="0" l="0" r="0" t="0"/>
-                            <wp:docPr id="93" name="image21.png"/>
+                            <wp:docPr id="93" name="image25.png"/>
                             <a:graphic>
                               <a:graphicData uri="http://schemas.openxmlformats.org/drawingml/2006/picture">
                                 <pic:pic>
                                   <pic:nvPicPr>
-                                    <pic:cNvPr id="0" name="image21.png"/>
+                                    <pic:cNvPr id="0" name="image25.png"/>
                                     <pic:cNvPicPr preferRelativeResize="0"/>
                                   </pic:nvPicPr>
                                   <pic:blipFill>
@@ -10353,12 +10352,12 @@
                           <wp:inline distB="114300" distT="114300" distL="114300" distR="114300">
                             <wp:extent cx="3152775" cy="927100"/>
                             <wp:effectExtent b="0" l="0" r="0" t="0"/>
-                            <wp:docPr id="41" name="image4.png"/>
+                            <wp:docPr id="41" name="image2.png"/>
                             <a:graphic>
                               <a:graphicData uri="http://schemas.openxmlformats.org/drawingml/2006/picture">
                                 <pic:pic>
                                   <pic:nvPicPr>
-                                    <pic:cNvPr id="0" name="image4.png"/>
+                                    <pic:cNvPr id="0" name="image2.png"/>
                                     <pic:cNvPicPr preferRelativeResize="0"/>
                                   </pic:nvPicPr>
                                   <pic:blipFill>
@@ -10390,12 +10389,12 @@
                           <wp:inline distB="114300" distT="114300" distL="114300" distR="114300">
                             <wp:extent cx="3152775" cy="2044700"/>
                             <wp:effectExtent b="0" l="0" r="0" t="0"/>
-                            <wp:docPr id="108" name="image53.png"/>
+                            <wp:docPr id="108" name="image54.png"/>
                             <a:graphic>
                               <a:graphicData uri="http://schemas.openxmlformats.org/drawingml/2006/picture">
                                 <pic:pic>
                                   <pic:nvPicPr>
-                                    <pic:cNvPr id="0" name="image53.png"/>
+                                    <pic:cNvPr id="0" name="image54.png"/>
                                     <pic:cNvPicPr preferRelativeResize="0"/>
                                   </pic:nvPicPr>
                                   <pic:blipFill>
@@ -10507,12 +10506,12 @@
                           <wp:inline distB="114300" distT="114300" distL="114300" distR="114300">
                             <wp:extent cx="1700745" cy="1150880"/>
                             <wp:effectExtent b="0" l="0" r="0" t="0"/>
-                            <wp:docPr id="59" name="image13.png"/>
+                            <wp:docPr id="59" name="image22.png"/>
                             <a:graphic>
                               <a:graphicData uri="http://schemas.openxmlformats.org/drawingml/2006/picture">
                                 <pic:pic>
                                   <pic:nvPicPr>
-                                    <pic:cNvPr id="0" name="image13.png"/>
+                                    <pic:cNvPr id="0" name="image22.png"/>
                                     <pic:cNvPicPr preferRelativeResize="0"/>
                                   </pic:nvPicPr>
                                   <pic:blipFill>
@@ -10558,12 +10557,12 @@
                           <wp:inline distB="114300" distT="114300" distL="114300" distR="114300">
                             <wp:extent cx="3152775" cy="1917700"/>
                             <wp:effectExtent b="0" l="0" r="0" t="0"/>
-                            <wp:docPr id="55" name="image45.png"/>
+                            <wp:docPr id="55" name="image33.png"/>
                             <a:graphic>
                               <a:graphicData uri="http://schemas.openxmlformats.org/drawingml/2006/picture">
                                 <pic:pic>
                                   <pic:nvPicPr>
-                                    <pic:cNvPr id="0" name="image45.png"/>
+                                    <pic:cNvPr id="0" name="image33.png"/>
                                     <pic:cNvPicPr preferRelativeResize="0"/>
                                   </pic:nvPicPr>
                                   <pic:blipFill>
@@ -10753,12 +10752,12 @@
                           <wp:inline distB="114300" distT="114300" distL="114300" distR="114300">
                             <wp:extent cx="3152775" cy="1320800"/>
                             <wp:effectExtent b="0" l="0" r="0" t="0"/>
-                            <wp:docPr id="84" name="image35.png"/>
+                            <wp:docPr id="84" name="image15.png"/>
                             <a:graphic>
                               <a:graphicData uri="http://schemas.openxmlformats.org/drawingml/2006/picture">
                                 <pic:pic>
                                   <pic:nvPicPr>
-                                    <pic:cNvPr id="0" name="image35.png"/>
+                                    <pic:cNvPr id="0" name="image15.png"/>
                                     <pic:cNvPicPr preferRelativeResize="0"/>
                                   </pic:nvPicPr>
                                   <pic:blipFill>
@@ -10804,12 +10803,12 @@
                           <wp:inline distB="114300" distT="114300" distL="114300" distR="114300">
                             <wp:extent cx="3152775" cy="1549400"/>
                             <wp:effectExtent b="0" l="0" r="0" t="0"/>
-                            <wp:docPr id="52" name="image12.png"/>
+                            <wp:docPr id="52" name="image27.png"/>
                             <a:graphic>
                               <a:graphicData uri="http://schemas.openxmlformats.org/drawingml/2006/picture">
                                 <pic:pic>
                                   <pic:nvPicPr>
-                                    <pic:cNvPr id="0" name="image12.png"/>
+                                    <pic:cNvPr id="0" name="image27.png"/>
                                     <pic:cNvPicPr preferRelativeResize="0"/>
                                   </pic:nvPicPr>
                                   <pic:blipFill>
@@ -11050,12 +11049,12 @@
                           <wp:inline distB="114300" distT="114300" distL="114300" distR="114300">
                             <wp:extent cx="2694090" cy="954364"/>
                             <wp:effectExtent b="0" l="0" r="0" t="0"/>
-                            <wp:docPr id="72" name="image15.png"/>
+                            <wp:docPr id="72" name="image13.png"/>
                             <a:graphic>
                               <a:graphicData uri="http://schemas.openxmlformats.org/drawingml/2006/picture">
                                 <pic:pic>
                                   <pic:nvPicPr>
-                                    <pic:cNvPr id="0" name="image15.png"/>
+                                    <pic:cNvPr id="0" name="image13.png"/>
                                     <pic:cNvPicPr preferRelativeResize="0"/>
                                   </pic:nvPicPr>
                                   <pic:blipFill>
@@ -11100,12 +11099,12 @@
                           <wp:inline distB="114300" distT="114300" distL="114300" distR="114300">
                             <wp:extent cx="2989898" cy="1743354"/>
                             <wp:effectExtent b="0" l="0" r="0" t="0"/>
-                            <wp:docPr id="77" name="image56.png"/>
+                            <wp:docPr id="77" name="image49.png"/>
                             <a:graphic>
                               <a:graphicData uri="http://schemas.openxmlformats.org/drawingml/2006/picture">
                                 <pic:pic>
                                   <pic:nvPicPr>
-                                    <pic:cNvPr id="0" name="image56.png"/>
+                                    <pic:cNvPr id="0" name="image49.png"/>
                                     <pic:cNvPicPr preferRelativeResize="0"/>
                                   </pic:nvPicPr>
                                   <pic:blipFill>
@@ -11150,12 +11149,12 @@
                           <wp:inline distB="114300" distT="114300" distL="114300" distR="114300">
                             <wp:extent cx="3152775" cy="2019300"/>
                             <wp:effectExtent b="0" l="0" r="0" t="0"/>
-                            <wp:docPr id="31" name="image32.png"/>
+                            <wp:docPr id="31" name="image17.png"/>
                             <a:graphic>
                               <a:graphicData uri="http://schemas.openxmlformats.org/drawingml/2006/picture">
                                 <pic:pic>
                                   <pic:nvPicPr>
-                                    <pic:cNvPr id="0" name="image32.png"/>
+                                    <pic:cNvPr id="0" name="image17.png"/>
                                     <pic:cNvPicPr preferRelativeResize="0"/>
                                   </pic:nvPicPr>
                                   <pic:blipFill>
@@ -11517,12 +11516,12 @@
                           <wp:inline distB="114300" distT="114300" distL="114300" distR="114300">
                             <wp:extent cx="2842367" cy="6152466"/>
                             <wp:effectExtent b="0" l="0" r="0" t="0"/>
-                            <wp:docPr id="32" name="image17.jpg"/>
+                            <wp:docPr id="32" name="image19.jpg"/>
                             <a:graphic>
                               <a:graphicData uri="http://schemas.openxmlformats.org/drawingml/2006/picture">
                                 <pic:pic>
                                   <pic:nvPicPr>
-                                    <pic:cNvPr id="0" name="image17.jpg"/>
+                                    <pic:cNvPr id="0" name="image19.jpg"/>
                                     <pic:cNvPicPr preferRelativeResize="0"/>
                                   </pic:nvPicPr>
                                   <pic:blipFill>
@@ -11555,12 +11554,12 @@
                           <wp:inline distB="114300" distT="114300" distL="114300" distR="114300">
                             <wp:extent cx="3009900" cy="6515100"/>
                             <wp:effectExtent b="0" l="0" r="0" t="0"/>
-                            <wp:docPr id="68" name="image54.jpg"/>
+                            <wp:docPr id="68" name="image42.jpg"/>
                             <a:graphic>
                               <a:graphicData uri="http://schemas.openxmlformats.org/drawingml/2006/picture">
                                 <pic:pic>
                                   <pic:nvPicPr>
-                                    <pic:cNvPr id="0" name="image54.jpg"/>
+                                    <pic:cNvPr id="0" name="image42.jpg"/>
                                     <pic:cNvPicPr preferRelativeResize="0"/>
                                   </pic:nvPicPr>
                                   <pic:blipFill>
@@ -11593,12 +11592,12 @@
                           <wp:inline distB="114300" distT="114300" distL="114300" distR="114300">
                             <wp:extent cx="3009900" cy="6515100"/>
                             <wp:effectExtent b="0" l="0" r="0" t="0"/>
-                            <wp:docPr id="73" name="image29.jpg"/>
+                            <wp:docPr id="73" name="image35.jpg"/>
                             <a:graphic>
                               <a:graphicData uri="http://schemas.openxmlformats.org/drawingml/2006/picture">
                                 <pic:pic>
                                   <pic:nvPicPr>
-                                    <pic:cNvPr id="0" name="image29.jpg"/>
+                                    <pic:cNvPr id="0" name="image35.jpg"/>
                                     <pic:cNvPicPr preferRelativeResize="0"/>
                                   </pic:nvPicPr>
                                   <pic:blipFill>
@@ -11631,12 +11630,12 @@
                           <wp:inline distB="114300" distT="114300" distL="114300" distR="114300">
                             <wp:extent cx="3009900" cy="6515100"/>
                             <wp:effectExtent b="0" l="0" r="0" t="0"/>
-                            <wp:docPr id="49" name="image16.jpg"/>
+                            <wp:docPr id="49" name="image23.jpg"/>
                             <a:graphic>
                               <a:graphicData uri="http://schemas.openxmlformats.org/drawingml/2006/picture">
                                 <pic:pic>
                                   <pic:nvPicPr>
-                                    <pic:cNvPr id="0" name="image16.jpg"/>
+                                    <pic:cNvPr id="0" name="image23.jpg"/>
                                     <pic:cNvPicPr preferRelativeResize="0"/>
                                   </pic:nvPicPr>
                                   <pic:blipFill>
@@ -11669,12 +11668,12 @@
                           <wp:inline distB="114300" distT="114300" distL="114300" distR="114300">
                             <wp:extent cx="3009900" cy="6515100"/>
                             <wp:effectExtent b="0" l="0" r="0" t="0"/>
-                            <wp:docPr id="89" name="image55.jpg"/>
+                            <wp:docPr id="89" name="image56.jpg"/>
                             <a:graphic>
                               <a:graphicData uri="http://schemas.openxmlformats.org/drawingml/2006/picture">
                                 <pic:pic>
                                   <pic:nvPicPr>
-                                    <pic:cNvPr id="0" name="image55.jpg"/>
+                                    <pic:cNvPr id="0" name="image56.jpg"/>
                                     <pic:cNvPicPr preferRelativeResize="0"/>
                                   </pic:nvPicPr>
                                   <pic:blipFill>
@@ -11707,12 +11706,12 @@
                           <wp:inline distB="114300" distT="114300" distL="114300" distR="114300">
                             <wp:extent cx="3009900" cy="6515100"/>
                             <wp:effectExtent b="0" l="0" r="0" t="0"/>
-                            <wp:docPr id="69" name="image39.jpg"/>
+                            <wp:docPr id="69" name="image43.jpg"/>
                             <a:graphic>
                               <a:graphicData uri="http://schemas.openxmlformats.org/drawingml/2006/picture">
                                 <pic:pic>
                                   <pic:nvPicPr>
-                                    <pic:cNvPr id="0" name="image39.jpg"/>
+                                    <pic:cNvPr id="0" name="image43.jpg"/>
                                     <pic:cNvPicPr preferRelativeResize="0"/>
                                   </pic:nvPicPr>
                                   <pic:blipFill>
@@ -11745,12 +11744,12 @@
                           <wp:inline distB="114300" distT="114300" distL="114300" distR="114300">
                             <wp:extent cx="3009900" cy="6515100"/>
                             <wp:effectExtent b="0" l="0" r="0" t="0"/>
-                            <wp:docPr id="99" name="image25.jpg"/>
+                            <wp:docPr id="99" name="image18.jpg"/>
                             <a:graphic>
                               <a:graphicData uri="http://schemas.openxmlformats.org/drawingml/2006/picture">
                                 <pic:pic>
                                   <pic:nvPicPr>
-                                    <pic:cNvPr id="0" name="image25.jpg"/>
+                                    <pic:cNvPr id="0" name="image18.jpg"/>
                                     <pic:cNvPicPr preferRelativeResize="0"/>
                                   </pic:nvPicPr>
                                   <pic:blipFill>
@@ -11783,12 +11782,12 @@
                           <wp:inline distB="114300" distT="114300" distL="114300" distR="114300">
                             <wp:extent cx="3009900" cy="6515100"/>
                             <wp:effectExtent b="0" l="0" r="0" t="0"/>
-                            <wp:docPr id="74" name="image37.jpg"/>
+                            <wp:docPr id="74" name="image32.jpg"/>
                             <a:graphic>
                               <a:graphicData uri="http://schemas.openxmlformats.org/drawingml/2006/picture">
                                 <pic:pic>
                                   <pic:nvPicPr>
-                                    <pic:cNvPr id="0" name="image37.jpg"/>
+                                    <pic:cNvPr id="0" name="image32.jpg"/>
                                     <pic:cNvPicPr preferRelativeResize="0"/>
                                   </pic:nvPicPr>
                                   <pic:blipFill>
@@ -11821,12 +11820,12 @@
                           <wp:inline distB="114300" distT="114300" distL="114300" distR="114300">
                             <wp:extent cx="3009900" cy="6515100"/>
                             <wp:effectExtent b="0" l="0" r="0" t="0"/>
-                            <wp:docPr id="37" name="image31.jpg"/>
+                            <wp:docPr id="37" name="image21.jpg"/>
                             <a:graphic>
                               <a:graphicData uri="http://schemas.openxmlformats.org/drawingml/2006/picture">
                                 <pic:pic>
                                   <pic:nvPicPr>
-                                    <pic:cNvPr id="0" name="image31.jpg"/>
+                                    <pic:cNvPr id="0" name="image21.jpg"/>
                                     <pic:cNvPicPr preferRelativeResize="0"/>
                                   </pic:nvPicPr>
                                   <pic:blipFill>
@@ -11859,12 +11858,12 @@
                           <wp:inline distB="114300" distT="114300" distL="114300" distR="114300">
                             <wp:extent cx="3009900" cy="6515100"/>
                             <wp:effectExtent b="0" l="0" r="0" t="0"/>
-                            <wp:docPr id="104" name="image36.jpg"/>
+                            <wp:docPr id="104" name="image28.jpg"/>
                             <a:graphic>
                               <a:graphicData uri="http://schemas.openxmlformats.org/drawingml/2006/picture">
                                 <pic:pic>
                                   <pic:nvPicPr>
-                                    <pic:cNvPr id="0" name="image36.jpg"/>
+                                    <pic:cNvPr id="0" name="image28.jpg"/>
                                     <pic:cNvPicPr preferRelativeResize="0"/>
                                   </pic:nvPicPr>
                                   <pic:blipFill>
@@ -11971,12 +11970,12 @@
                           <wp:inline distB="114300" distT="114300" distL="114300" distR="114300">
                             <wp:extent cx="1708567" cy="1186326"/>
                             <wp:effectExtent b="0" l="0" r="0" t="0"/>
-                            <wp:docPr id="48" name="image5.png"/>
+                            <wp:docPr id="48" name="image9.png"/>
                             <a:graphic>
                               <a:graphicData uri="http://schemas.openxmlformats.org/drawingml/2006/picture">
                                 <pic:pic>
                                   <pic:nvPicPr>
-                                    <pic:cNvPr id="0" name="image5.png"/>
+                                    <pic:cNvPr id="0" name="image9.png"/>
                                     <pic:cNvPicPr preferRelativeResize="0"/>
                                   </pic:nvPicPr>
                                   <pic:blipFill>
@@ -12022,12 +12021,12 @@
                           <wp:inline distB="114300" distT="114300" distL="114300" distR="114300">
                             <wp:extent cx="2999423" cy="1821402"/>
                             <wp:effectExtent b="0" l="0" r="0" t="0"/>
-                            <wp:docPr id="63" name="image52.png"/>
+                            <wp:docPr id="63" name="image40.png"/>
                             <a:graphic>
                               <a:graphicData uri="http://schemas.openxmlformats.org/drawingml/2006/picture">
                                 <pic:pic>
                                   <pic:nvPicPr>
-                                    <pic:cNvPr id="0" name="image52.png"/>
+                                    <pic:cNvPr id="0" name="image40.png"/>
                                     <pic:cNvPicPr preferRelativeResize="0"/>
                                   </pic:nvPicPr>
                                   <pic:blipFill>
@@ -12205,12 +12204,12 @@
                           <wp:inline distB="114300" distT="114300" distL="114300" distR="114300">
                             <wp:extent cx="3009900" cy="3340100"/>
                             <wp:effectExtent b="0" l="0" r="0" t="0"/>
-                            <wp:docPr id="91" name="image9.png"/>
+                            <wp:docPr id="91" name="image5.png"/>
                             <a:graphic>
                               <a:graphicData uri="http://schemas.openxmlformats.org/drawingml/2006/picture">
                                 <pic:pic>
                                   <pic:nvPicPr>
-                                    <pic:cNvPr id="0" name="image9.png"/>
+                                    <pic:cNvPr id="0" name="image5.png"/>
                                     <pic:cNvPicPr preferRelativeResize="0"/>
                                   </pic:nvPicPr>
                                   <pic:blipFill>
@@ -12319,12 +12318,12 @@
                           <wp:inline distB="114300" distT="114300" distL="114300" distR="114300">
                             <wp:extent cx="1690961" cy="1118926"/>
                             <wp:effectExtent b="0" l="0" r="0" t="0"/>
-                            <wp:docPr id="80" name="image2.png"/>
+                            <wp:docPr id="80" name="image1.png"/>
                             <a:graphic>
                               <a:graphicData uri="http://schemas.openxmlformats.org/drawingml/2006/picture">
                                 <pic:pic>
                                   <pic:nvPicPr>
-                                    <pic:cNvPr id="0" name="image2.png"/>
+                                    <pic:cNvPr id="0" name="image1.png"/>
                                     <pic:cNvPicPr preferRelativeResize="0"/>
                                   </pic:nvPicPr>
                                   <pic:blipFill>
@@ -12372,12 +12371,12 @@
                           <wp:inline distB="114300" distT="114300" distL="114300" distR="114300">
                             <wp:extent cx="3009900" cy="1828800"/>
                             <wp:effectExtent b="0" l="0" r="0" t="0"/>
-                            <wp:docPr id="43" name="image20.png"/>
+                            <wp:docPr id="43" name="image12.png"/>
                             <a:graphic>
                               <a:graphicData uri="http://schemas.openxmlformats.org/drawingml/2006/picture">
                                 <pic:pic>
                                   <pic:nvPicPr>
-                                    <pic:cNvPr id="0" name="image20.png"/>
+                                    <pic:cNvPr id="0" name="image12.png"/>
                                     <pic:cNvPicPr preferRelativeResize="0"/>
                                   </pic:nvPicPr>
                                   <pic:blipFill>
@@ -12540,12 +12539,12 @@
                           <wp:inline distB="114300" distT="114300" distL="114300" distR="114300">
                             <wp:extent cx="2819181" cy="2744992"/>
                             <wp:effectExtent b="0" l="0" r="0" t="0"/>
-                            <wp:docPr id="62" name="image21.png"/>
+                            <wp:docPr id="62" name="image25.png"/>
                             <a:graphic>
                               <a:graphicData uri="http://schemas.openxmlformats.org/drawingml/2006/picture">
                                 <pic:pic>
                                   <pic:nvPicPr>
-                                    <pic:cNvPr id="0" name="image21.png"/>
+                                    <pic:cNvPr id="0" name="image25.png"/>
                                     <pic:cNvPicPr preferRelativeResize="0"/>
                                   </pic:nvPicPr>
                                   <pic:blipFill>
@@ -12590,12 +12589,12 @@
                           <wp:inline distB="114300" distT="114300" distL="114300" distR="114300">
                             <wp:extent cx="3009900" cy="889000"/>
                             <wp:effectExtent b="0" l="0" r="0" t="0"/>
-                            <wp:docPr id="53" name="image4.png"/>
+                            <wp:docPr id="53" name="image2.png"/>
                             <a:graphic>
                               <a:graphicData uri="http://schemas.openxmlformats.org/drawingml/2006/picture">
                                 <pic:pic>
                                   <pic:nvPicPr>
-                                    <pic:cNvPr id="0" name="image4.png"/>
+                                    <pic:cNvPr id="0" name="image2.png"/>
                                     <pic:cNvPicPr preferRelativeResize="0"/>
                                   </pic:nvPicPr>
                                   <pic:blipFill>
@@ -12627,12 +12626,12 @@
                           <wp:inline distB="114300" distT="114300" distL="114300" distR="114300">
                             <wp:extent cx="3009900" cy="1955800"/>
                             <wp:effectExtent b="0" l="0" r="0" t="0"/>
-                            <wp:docPr id="109" name="image53.png"/>
+                            <wp:docPr id="109" name="image54.png"/>
                             <a:graphic>
                               <a:graphicData uri="http://schemas.openxmlformats.org/drawingml/2006/picture">
                                 <pic:pic>
                                   <pic:nvPicPr>
-                                    <pic:cNvPr id="0" name="image53.png"/>
+                                    <pic:cNvPr id="0" name="image54.png"/>
                                     <pic:cNvPicPr preferRelativeResize="0"/>
                                   </pic:nvPicPr>
                                   <pic:blipFill>
@@ -12741,12 +12740,12 @@
                           <wp:inline distB="114300" distT="114300" distL="114300" distR="114300">
                             <wp:extent cx="1700745" cy="1150880"/>
                             <wp:effectExtent b="0" l="0" r="0" t="0"/>
-                            <wp:docPr id="70" name="image13.png"/>
+                            <wp:docPr id="70" name="image22.png"/>
                             <a:graphic>
                               <a:graphicData uri="http://schemas.openxmlformats.org/drawingml/2006/picture">
                                 <pic:pic>
                                   <pic:nvPicPr>
-                                    <pic:cNvPr id="0" name="image13.png"/>
+                                    <pic:cNvPr id="0" name="image22.png"/>
                                     <pic:cNvPicPr preferRelativeResize="0"/>
                                   </pic:nvPicPr>
                                   <pic:blipFill>
@@ -12982,12 +12981,12 @@
                           <wp:inline distB="114300" distT="114300" distL="114300" distR="114300">
                             <wp:extent cx="3009900" cy="1257300"/>
                             <wp:effectExtent b="0" l="0" r="0" t="0"/>
-                            <wp:docPr id="40" name="image35.png"/>
+                            <wp:docPr id="40" name="image15.png"/>
                             <a:graphic>
                               <a:graphicData uri="http://schemas.openxmlformats.org/drawingml/2006/picture">
                                 <pic:pic>
                                   <pic:nvPicPr>
-                                    <pic:cNvPr id="0" name="image35.png"/>
+                                    <pic:cNvPr id="0" name="image15.png"/>
                                     <pic:cNvPicPr preferRelativeResize="0"/>
                                   </pic:nvPicPr>
                                   <pic:blipFill>
@@ -13033,12 +13032,12 @@
                           <wp:inline distB="114300" distT="114300" distL="114300" distR="114300">
                             <wp:extent cx="3009900" cy="1473200"/>
                             <wp:effectExtent b="0" l="0" r="0" t="0"/>
-                            <wp:docPr id="95" name="image12.png"/>
+                            <wp:docPr id="95" name="image27.png"/>
                             <a:graphic>
                               <a:graphicData uri="http://schemas.openxmlformats.org/drawingml/2006/picture">
                                 <pic:pic>
                                   <pic:nvPicPr>
-                                    <pic:cNvPr id="0" name="image12.png"/>
+                                    <pic:cNvPr id="0" name="image27.png"/>
                                     <pic:cNvPicPr preferRelativeResize="0"/>
                                   </pic:nvPicPr>
                                   <pic:blipFill>
@@ -13256,12 +13255,12 @@
                           <wp:inline distB="114300" distT="114300" distL="114300" distR="114300">
                             <wp:extent cx="2694090" cy="954364"/>
                             <wp:effectExtent b="0" l="0" r="0" t="0"/>
-                            <wp:docPr id="45" name="image15.png"/>
+                            <wp:docPr id="45" name="image13.png"/>
                             <a:graphic>
                               <a:graphicData uri="http://schemas.openxmlformats.org/drawingml/2006/picture">
                                 <pic:pic>
                                   <pic:nvPicPr>
-                                    <pic:cNvPr id="0" name="image15.png"/>
+                                    <pic:cNvPr id="0" name="image13.png"/>
                                     <pic:cNvPicPr preferRelativeResize="0"/>
                                   </pic:nvPicPr>
                                   <pic:blipFill>
@@ -13306,12 +13305,12 @@
                           <wp:inline distB="114300" distT="114300" distL="114300" distR="114300">
                             <wp:extent cx="2989898" cy="1743354"/>
                             <wp:effectExtent b="0" l="0" r="0" t="0"/>
-                            <wp:docPr id="79" name="image56.png"/>
+                            <wp:docPr id="79" name="image49.png"/>
                             <a:graphic>
                               <a:graphicData uri="http://schemas.openxmlformats.org/drawingml/2006/picture">
                                 <pic:pic>
                                   <pic:nvPicPr>
-                                    <pic:cNvPr id="0" name="image56.png"/>
+                                    <pic:cNvPr id="0" name="image49.png"/>
                                     <pic:cNvPicPr preferRelativeResize="0"/>
                                   </pic:nvPicPr>
                                   <pic:blipFill>
@@ -13356,12 +13355,12 @@
                           <wp:inline distB="114300" distT="114300" distL="114300" distR="114300">
                             <wp:extent cx="3009900" cy="1930400"/>
                             <wp:effectExtent b="0" l="0" r="0" t="0"/>
-                            <wp:docPr id="76" name="image32.png"/>
+                            <wp:docPr id="76" name="image17.png"/>
                             <a:graphic>
                               <a:graphicData uri="http://schemas.openxmlformats.org/drawingml/2006/picture">
                                 <pic:pic>
                                   <pic:nvPicPr>
-                                    <pic:cNvPr id="0" name="image32.png"/>
+                                    <pic:cNvPr id="0" name="image17.png"/>
                                     <pic:cNvPicPr preferRelativeResize="0"/>
                                   </pic:nvPicPr>
                                   <pic:blipFill>
@@ -17472,7 +17471,7 @@
             <w:pPr>
               <w:numPr>
                 <w:ilvl w:val="0"/>
-                <w:numId w:val="11"/>
+                <w:numId w:val="2"/>
               </w:numPr>
               <w:ind w:left="720" w:hanging="360"/>
               <w:jc w:val="both"/>
@@ -18288,7 +18287,7 @@
             <w:pPr>
               <w:numPr>
                 <w:ilvl w:val="0"/>
-                <w:numId w:val="7"/>
+                <w:numId w:val="4"/>
               </w:numPr>
               <w:ind w:left="720" w:hanging="360"/>
               <w:jc w:val="both"/>
@@ -19086,7 +19085,7 @@
             <w:pPr>
               <w:numPr>
                 <w:ilvl w:val="0"/>
-                <w:numId w:val="7"/>
+                <w:numId w:val="4"/>
               </w:numPr>
               <w:ind w:left="720" w:hanging="360"/>
               <w:jc w:val="both"/>
@@ -20573,7 +20572,7 @@
       <w:pPr>
         <w:numPr>
           <w:ilvl w:val="0"/>
-          <w:numId w:val="7"/>
+          <w:numId w:val="4"/>
         </w:numPr>
         <w:ind w:left="720" w:hanging="360"/>
         <w:jc w:val="both"/>
@@ -21775,12 +21774,12 @@
               <wp:inline distB="0" distT="0" distL="0" distR="0">
                 <wp:extent cx="1996440" cy="428625"/>
                 <wp:effectExtent b="0" l="0" r="0" t="0"/>
-                <wp:docPr descr="http://www.duoc.cl/normasgraficas/normasgraficas/marca-duoc/6logo-fondo-transparente/fondo-transparente.png" id="97" name="image43.png"/>
+                <wp:docPr descr="http://www.duoc.cl/normasgraficas/normasgraficas/marca-duoc/6logo-fondo-transparente/fondo-transparente.png" id="97" name="image48.png"/>
                 <a:graphic>
                   <a:graphicData uri="http://schemas.openxmlformats.org/drawingml/2006/picture">
                     <pic:pic>
                       <pic:nvPicPr>
-                        <pic:cNvPr descr="http://www.duoc.cl/normasgraficas/normasgraficas/marca-duoc/6logo-fondo-transparente/fondo-transparente.png" id="0" name="image43.png"/>
+                        <pic:cNvPr descr="http://www.duoc.cl/normasgraficas/normasgraficas/marca-duoc/6logo-fondo-transparente/fondo-transparente.png" id="0" name="image48.png"/>
                         <pic:cNvPicPr preferRelativeResize="0"/>
                       </pic:nvPicPr>
                       <pic:blipFill>
@@ -21860,116 +21859,6 @@
 <file path=word/numbering.xml><?xml version="1.0" encoding="utf-8"?>
 <w:numbering xmlns:mc="http://schemas.openxmlformats.org/markup-compatibility/2006" xmlns:o="urn:schemas-microsoft-com:office:office" xmlns:r="http://schemas.openxmlformats.org/officeDocument/2006/relationships" xmlns:m="http://schemas.openxmlformats.org/officeDocument/2006/math" xmlns:v="urn:schemas-microsoft-com:vml" xmlns:wp="http://schemas.openxmlformats.org/drawingml/2006/wordprocessingDrawing" xmlns:w10="urn:schemas-microsoft-com:office:word" xmlns:w="http://schemas.openxmlformats.org/wordprocessingml/2006/main" xmlns:wne="http://schemas.microsoft.com/office/word/2006/wordml" xmlns:sl="http://schemas.openxmlformats.org/schemaLibrary/2006/main" xmlns:a="http://schemas.openxmlformats.org/drawingml/2006/main" xmlns:pic="http://schemas.openxmlformats.org/drawingml/2006/picture" xmlns:c="http://schemas.openxmlformats.org/drawingml/2006/chart" xmlns:lc="http://schemas.openxmlformats.org/drawingml/2006/lockedCanvas" xmlns:dgm="http://schemas.openxmlformats.org/drawingml/2006/diagram" xmlns:wps="http://schemas.microsoft.com/office/word/2010/wordprocessingShape" xmlns:wpg="http://schemas.microsoft.com/office/word/2010/wordprocessingGroup" xmlns:w14="http://schemas.microsoft.com/office/word/2010/wordml" xmlns:w15="http://schemas.microsoft.com/office/word/2012/wordml" xmlns:w16="http://schemas.microsoft.com/office/word/2018/wordml" xmlns:w16cex="http://schemas.microsoft.com/office/word/2018/wordml/cex" xmlns:w16cid="http://schemas.microsoft.com/office/word/2016/wordml/cid" xmlns="http://schemas.microsoft.com/office/tasks/2019/documenttasks" xmlns:cr="http://schemas.microsoft.com/office/comments/2020/reactions">
   <w:abstractNum w:abstractNumId="1">
-    <w:lvl w:ilvl="0">
-      <w:start w:val="1"/>
-      <w:numFmt w:val="bullet"/>
-      <w:lvlText w:val="●"/>
-      <w:lvlJc w:val="left"/>
-      <w:pPr>
-        <w:ind w:left="1440" w:hanging="360"/>
-      </w:pPr>
-      <w:rPr>
-        <w:u w:val="none"/>
-      </w:rPr>
-    </w:lvl>
-    <w:lvl w:ilvl="1">
-      <w:start w:val="1"/>
-      <w:numFmt w:val="bullet"/>
-      <w:lvlText w:val="○"/>
-      <w:lvlJc w:val="left"/>
-      <w:pPr>
-        <w:ind w:left="2160" w:hanging="360"/>
-      </w:pPr>
-      <w:rPr>
-        <w:u w:val="none"/>
-      </w:rPr>
-    </w:lvl>
-    <w:lvl w:ilvl="2">
-      <w:start w:val="1"/>
-      <w:numFmt w:val="bullet"/>
-      <w:lvlText w:val="■"/>
-      <w:lvlJc w:val="left"/>
-      <w:pPr>
-        <w:ind w:left="2880" w:hanging="360"/>
-      </w:pPr>
-      <w:rPr>
-        <w:u w:val="none"/>
-      </w:rPr>
-    </w:lvl>
-    <w:lvl w:ilvl="3">
-      <w:start w:val="1"/>
-      <w:numFmt w:val="bullet"/>
-      <w:lvlText w:val="●"/>
-      <w:lvlJc w:val="left"/>
-      <w:pPr>
-        <w:ind w:left="3600" w:hanging="360"/>
-      </w:pPr>
-      <w:rPr>
-        <w:u w:val="none"/>
-      </w:rPr>
-    </w:lvl>
-    <w:lvl w:ilvl="4">
-      <w:start w:val="1"/>
-      <w:numFmt w:val="bullet"/>
-      <w:lvlText w:val="○"/>
-      <w:lvlJc w:val="left"/>
-      <w:pPr>
-        <w:ind w:left="4320" w:hanging="360"/>
-      </w:pPr>
-      <w:rPr>
-        <w:u w:val="none"/>
-      </w:rPr>
-    </w:lvl>
-    <w:lvl w:ilvl="5">
-      <w:start w:val="1"/>
-      <w:numFmt w:val="bullet"/>
-      <w:lvlText w:val="■"/>
-      <w:lvlJc w:val="left"/>
-      <w:pPr>
-        <w:ind w:left="5040" w:hanging="360"/>
-      </w:pPr>
-      <w:rPr>
-        <w:u w:val="none"/>
-      </w:rPr>
-    </w:lvl>
-    <w:lvl w:ilvl="6">
-      <w:start w:val="1"/>
-      <w:numFmt w:val="bullet"/>
-      <w:lvlText w:val="●"/>
-      <w:lvlJc w:val="left"/>
-      <w:pPr>
-        <w:ind w:left="5760" w:hanging="360"/>
-      </w:pPr>
-      <w:rPr>
-        <w:u w:val="none"/>
-      </w:rPr>
-    </w:lvl>
-    <w:lvl w:ilvl="7">
-      <w:start w:val="1"/>
-      <w:numFmt w:val="bullet"/>
-      <w:lvlText w:val="○"/>
-      <w:lvlJc w:val="left"/>
-      <w:pPr>
-        <w:ind w:left="6480" w:hanging="360"/>
-      </w:pPr>
-      <w:rPr>
-        <w:u w:val="none"/>
-      </w:rPr>
-    </w:lvl>
-    <w:lvl w:ilvl="8">
-      <w:start w:val="1"/>
-      <w:numFmt w:val="bullet"/>
-      <w:lvlText w:val="■"/>
-      <w:lvlJc w:val="left"/>
-      <w:pPr>
-        <w:ind w:left="7200" w:hanging="360"/>
-      </w:pPr>
-      <w:rPr>
-        <w:u w:val="none"/>
-      </w:rPr>
-    </w:lvl>
-  </w:abstractNum>
-  <w:abstractNum w:abstractNumId="2">
     <w:lvl w:ilvl="0">
       <w:start w:val="1"/>
       <w:numFmt w:val="bullet"/>
@@ -22073,6 +21962,116 @@
       <w:lvlJc w:val="left"/>
       <w:pPr>
         <w:ind w:left="7920" w:hanging="360"/>
+      </w:pPr>
+      <w:rPr>
+        <w:u w:val="none"/>
+      </w:rPr>
+    </w:lvl>
+  </w:abstractNum>
+  <w:abstractNum w:abstractNumId="2">
+    <w:lvl w:ilvl="0">
+      <w:start w:val="1"/>
+      <w:numFmt w:val="bullet"/>
+      <w:lvlText w:val="●"/>
+      <w:lvlJc w:val="left"/>
+      <w:pPr>
+        <w:ind w:left="720" w:hanging="360"/>
+      </w:pPr>
+      <w:rPr>
+        <w:u w:val="none"/>
+      </w:rPr>
+    </w:lvl>
+    <w:lvl w:ilvl="1">
+      <w:start w:val="1"/>
+      <w:numFmt w:val="bullet"/>
+      <w:lvlText w:val="○"/>
+      <w:lvlJc w:val="left"/>
+      <w:pPr>
+        <w:ind w:left="1440" w:hanging="360"/>
+      </w:pPr>
+      <w:rPr>
+        <w:u w:val="none"/>
+      </w:rPr>
+    </w:lvl>
+    <w:lvl w:ilvl="2">
+      <w:start w:val="1"/>
+      <w:numFmt w:val="bullet"/>
+      <w:lvlText w:val="■"/>
+      <w:lvlJc w:val="left"/>
+      <w:pPr>
+        <w:ind w:left="2160" w:hanging="360"/>
+      </w:pPr>
+      <w:rPr>
+        <w:u w:val="none"/>
+      </w:rPr>
+    </w:lvl>
+    <w:lvl w:ilvl="3">
+      <w:start w:val="1"/>
+      <w:numFmt w:val="bullet"/>
+      <w:lvlText w:val="●"/>
+      <w:lvlJc w:val="left"/>
+      <w:pPr>
+        <w:ind w:left="2880" w:hanging="360"/>
+      </w:pPr>
+      <w:rPr>
+        <w:u w:val="none"/>
+      </w:rPr>
+    </w:lvl>
+    <w:lvl w:ilvl="4">
+      <w:start w:val="1"/>
+      <w:numFmt w:val="bullet"/>
+      <w:lvlText w:val="○"/>
+      <w:lvlJc w:val="left"/>
+      <w:pPr>
+        <w:ind w:left="3600" w:hanging="360"/>
+      </w:pPr>
+      <w:rPr>
+        <w:u w:val="none"/>
+      </w:rPr>
+    </w:lvl>
+    <w:lvl w:ilvl="5">
+      <w:start w:val="1"/>
+      <w:numFmt w:val="bullet"/>
+      <w:lvlText w:val="■"/>
+      <w:lvlJc w:val="left"/>
+      <w:pPr>
+        <w:ind w:left="4320" w:hanging="360"/>
+      </w:pPr>
+      <w:rPr>
+        <w:u w:val="none"/>
+      </w:rPr>
+    </w:lvl>
+    <w:lvl w:ilvl="6">
+      <w:start w:val="1"/>
+      <w:numFmt w:val="bullet"/>
+      <w:lvlText w:val="●"/>
+      <w:lvlJc w:val="left"/>
+      <w:pPr>
+        <w:ind w:left="5040" w:hanging="360"/>
+      </w:pPr>
+      <w:rPr>
+        <w:u w:val="none"/>
+      </w:rPr>
+    </w:lvl>
+    <w:lvl w:ilvl="7">
+      <w:start w:val="1"/>
+      <w:numFmt w:val="bullet"/>
+      <w:lvlText w:val="○"/>
+      <w:lvlJc w:val="left"/>
+      <w:pPr>
+        <w:ind w:left="5760" w:hanging="360"/>
+      </w:pPr>
+      <w:rPr>
+        <w:u w:val="none"/>
+      </w:rPr>
+    </w:lvl>
+    <w:lvl w:ilvl="8">
+      <w:start w:val="1"/>
+      <w:numFmt w:val="bullet"/>
+      <w:lvlText w:val="■"/>
+      <w:lvlJc w:val="left"/>
+      <w:pPr>
+        <w:ind w:left="6480" w:hanging="360"/>
       </w:pPr>
       <w:rPr>
         <w:u w:val="none"/>
@@ -22196,7 +22195,7 @@
       <w:lvlText w:val="●"/>
       <w:lvlJc w:val="left"/>
       <w:pPr>
-        <w:ind w:left="2160" w:hanging="360"/>
+        <w:ind w:left="720" w:hanging="360"/>
       </w:pPr>
       <w:rPr>
         <w:u w:val="none"/>
@@ -22208,7 +22207,7 @@
       <w:lvlText w:val="○"/>
       <w:lvlJc w:val="left"/>
       <w:pPr>
-        <w:ind w:left="2880" w:hanging="360"/>
+        <w:ind w:left="1440" w:hanging="360"/>
       </w:pPr>
       <w:rPr>
         <w:u w:val="none"/>
@@ -22220,7 +22219,7 @@
       <w:lvlText w:val="■"/>
       <w:lvlJc w:val="left"/>
       <w:pPr>
-        <w:ind w:left="3600" w:hanging="360"/>
+        <w:ind w:left="2160" w:hanging="360"/>
       </w:pPr>
       <w:rPr>
         <w:u w:val="none"/>
@@ -22232,7 +22231,7 @@
       <w:lvlText w:val="●"/>
       <w:lvlJc w:val="left"/>
       <w:pPr>
-        <w:ind w:left="4320" w:hanging="360"/>
+        <w:ind w:left="2880" w:hanging="360"/>
       </w:pPr>
       <w:rPr>
         <w:u w:val="none"/>
@@ -22244,7 +22243,7 @@
       <w:lvlText w:val="○"/>
       <w:lvlJc w:val="left"/>
       <w:pPr>
-        <w:ind w:left="5040" w:hanging="360"/>
+        <w:ind w:left="3600" w:hanging="360"/>
       </w:pPr>
       <w:rPr>
         <w:u w:val="none"/>
@@ -22256,7 +22255,7 @@
       <w:lvlText w:val="■"/>
       <w:lvlJc w:val="left"/>
       <w:pPr>
-        <w:ind w:left="5760" w:hanging="360"/>
+        <w:ind w:left="4320" w:hanging="360"/>
       </w:pPr>
       <w:rPr>
         <w:u w:val="none"/>
@@ -22268,7 +22267,7 @@
       <w:lvlText w:val="●"/>
       <w:lvlJc w:val="left"/>
       <w:pPr>
-        <w:ind w:left="6480" w:hanging="360"/>
+        <w:ind w:left="5040" w:hanging="360"/>
       </w:pPr>
       <w:rPr>
         <w:u w:val="none"/>
@@ -22280,7 +22279,7 @@
       <w:lvlText w:val="○"/>
       <w:lvlJc w:val="left"/>
       <w:pPr>
-        <w:ind w:left="7200" w:hanging="360"/>
+        <w:ind w:left="5760" w:hanging="360"/>
       </w:pPr>
       <w:rPr>
         <w:u w:val="none"/>
@@ -22292,7 +22291,7 @@
       <w:lvlText w:val="■"/>
       <w:lvlJc w:val="left"/>
       <w:pPr>
-        <w:ind w:left="7920" w:hanging="360"/>
+        <w:ind w:left="6480" w:hanging="360"/>
       </w:pPr>
       <w:rPr>
         <w:u w:val="none"/>
@@ -22306,7 +22305,7 @@
       <w:lvlText w:val="●"/>
       <w:lvlJc w:val="left"/>
       <w:pPr>
-        <w:ind w:left="2160" w:hanging="360"/>
+        <w:ind w:left="1440" w:hanging="360"/>
       </w:pPr>
       <w:rPr>
         <w:u w:val="none"/>
@@ -22318,7 +22317,7 @@
       <w:lvlText w:val="○"/>
       <w:lvlJc w:val="left"/>
       <w:pPr>
-        <w:ind w:left="2880" w:hanging="360"/>
+        <w:ind w:left="2160" w:hanging="360"/>
       </w:pPr>
       <w:rPr>
         <w:u w:val="none"/>
@@ -22330,7 +22329,7 @@
       <w:lvlText w:val="■"/>
       <w:lvlJc w:val="left"/>
       <w:pPr>
-        <w:ind w:left="3600" w:hanging="360"/>
+        <w:ind w:left="2880" w:hanging="360"/>
       </w:pPr>
       <w:rPr>
         <w:u w:val="none"/>
@@ -22342,7 +22341,7 @@
       <w:lvlText w:val="●"/>
       <w:lvlJc w:val="left"/>
       <w:pPr>
-        <w:ind w:left="4320" w:hanging="360"/>
+        <w:ind w:left="3600" w:hanging="360"/>
       </w:pPr>
       <w:rPr>
         <w:u w:val="none"/>
@@ -22354,7 +22353,7 @@
       <w:lvlText w:val="○"/>
       <w:lvlJc w:val="left"/>
       <w:pPr>
-        <w:ind w:left="5040" w:hanging="360"/>
+        <w:ind w:left="4320" w:hanging="360"/>
       </w:pPr>
       <w:rPr>
         <w:u w:val="none"/>
@@ -22366,7 +22365,7 @@
       <w:lvlText w:val="■"/>
       <w:lvlJc w:val="left"/>
       <w:pPr>
-        <w:ind w:left="5760" w:hanging="360"/>
+        <w:ind w:left="5040" w:hanging="360"/>
       </w:pPr>
       <w:rPr>
         <w:u w:val="none"/>
@@ -22378,7 +22377,7 @@
       <w:lvlText w:val="●"/>
       <w:lvlJc w:val="left"/>
       <w:pPr>
-        <w:ind w:left="6480" w:hanging="360"/>
+        <w:ind w:left="5760" w:hanging="360"/>
       </w:pPr>
       <w:rPr>
         <w:u w:val="none"/>
@@ -22390,7 +22389,7 @@
       <w:lvlText w:val="○"/>
       <w:lvlJc w:val="left"/>
       <w:pPr>
-        <w:ind w:left="7200" w:hanging="360"/>
+        <w:ind w:left="6480" w:hanging="360"/>
       </w:pPr>
       <w:rPr>
         <w:u w:val="none"/>
@@ -22402,7 +22401,7 @@
       <w:lvlText w:val="■"/>
       <w:lvlJc w:val="left"/>
       <w:pPr>
-        <w:ind w:left="7920" w:hanging="360"/>
+        <w:ind w:left="7200" w:hanging="360"/>
       </w:pPr>
       <w:rPr>
         <w:u w:val="none"/>
@@ -22522,116 +22521,6 @@
   <w:abstractNum w:abstractNumId="7">
     <w:lvl w:ilvl="0">
       <w:start w:val="1"/>
-      <w:numFmt w:val="bullet"/>
-      <w:lvlText w:val="●"/>
-      <w:lvlJc w:val="left"/>
-      <w:pPr>
-        <w:ind w:left="720" w:hanging="360"/>
-      </w:pPr>
-      <w:rPr>
-        <w:u w:val="none"/>
-      </w:rPr>
-    </w:lvl>
-    <w:lvl w:ilvl="1">
-      <w:start w:val="1"/>
-      <w:numFmt w:val="bullet"/>
-      <w:lvlText w:val="○"/>
-      <w:lvlJc w:val="left"/>
-      <w:pPr>
-        <w:ind w:left="1440" w:hanging="360"/>
-      </w:pPr>
-      <w:rPr>
-        <w:u w:val="none"/>
-      </w:rPr>
-    </w:lvl>
-    <w:lvl w:ilvl="2">
-      <w:start w:val="1"/>
-      <w:numFmt w:val="bullet"/>
-      <w:lvlText w:val="■"/>
-      <w:lvlJc w:val="left"/>
-      <w:pPr>
-        <w:ind w:left="2160" w:hanging="360"/>
-      </w:pPr>
-      <w:rPr>
-        <w:u w:val="none"/>
-      </w:rPr>
-    </w:lvl>
-    <w:lvl w:ilvl="3">
-      <w:start w:val="1"/>
-      <w:numFmt w:val="bullet"/>
-      <w:lvlText w:val="●"/>
-      <w:lvlJc w:val="left"/>
-      <w:pPr>
-        <w:ind w:left="2880" w:hanging="360"/>
-      </w:pPr>
-      <w:rPr>
-        <w:u w:val="none"/>
-      </w:rPr>
-    </w:lvl>
-    <w:lvl w:ilvl="4">
-      <w:start w:val="1"/>
-      <w:numFmt w:val="bullet"/>
-      <w:lvlText w:val="○"/>
-      <w:lvlJc w:val="left"/>
-      <w:pPr>
-        <w:ind w:left="3600" w:hanging="360"/>
-      </w:pPr>
-      <w:rPr>
-        <w:u w:val="none"/>
-      </w:rPr>
-    </w:lvl>
-    <w:lvl w:ilvl="5">
-      <w:start w:val="1"/>
-      <w:numFmt w:val="bullet"/>
-      <w:lvlText w:val="■"/>
-      <w:lvlJc w:val="left"/>
-      <w:pPr>
-        <w:ind w:left="4320" w:hanging="360"/>
-      </w:pPr>
-      <w:rPr>
-        <w:u w:val="none"/>
-      </w:rPr>
-    </w:lvl>
-    <w:lvl w:ilvl="6">
-      <w:start w:val="1"/>
-      <w:numFmt w:val="bullet"/>
-      <w:lvlText w:val="●"/>
-      <w:lvlJc w:val="left"/>
-      <w:pPr>
-        <w:ind w:left="5040" w:hanging="360"/>
-      </w:pPr>
-      <w:rPr>
-        <w:u w:val="none"/>
-      </w:rPr>
-    </w:lvl>
-    <w:lvl w:ilvl="7">
-      <w:start w:val="1"/>
-      <w:numFmt w:val="bullet"/>
-      <w:lvlText w:val="○"/>
-      <w:lvlJc w:val="left"/>
-      <w:pPr>
-        <w:ind w:left="5760" w:hanging="360"/>
-      </w:pPr>
-      <w:rPr>
-        <w:u w:val="none"/>
-      </w:rPr>
-    </w:lvl>
-    <w:lvl w:ilvl="8">
-      <w:start w:val="1"/>
-      <w:numFmt w:val="bullet"/>
-      <w:lvlText w:val="■"/>
-      <w:lvlJc w:val="left"/>
-      <w:pPr>
-        <w:ind w:left="6480" w:hanging="360"/>
-      </w:pPr>
-      <w:rPr>
-        <w:u w:val="none"/>
-      </w:rPr>
-    </w:lvl>
-  </w:abstractNum>
-  <w:abstractNum w:abstractNumId="8">
-    <w:lvl w:ilvl="0">
-      <w:start w:val="1"/>
       <w:numFmt w:val="decimal"/>
       <w:lvlText w:val="%1)"/>
       <w:lvlJc w:val="left"/>
@@ -22731,6 +22620,116 @@
       <w:numFmt w:val="lowerRoman"/>
       <w:lvlText w:val="%9."/>
       <w:lvlJc w:val="right"/>
+      <w:pPr>
+        <w:ind w:left="7200" w:hanging="360"/>
+      </w:pPr>
+      <w:rPr>
+        <w:u w:val="none"/>
+      </w:rPr>
+    </w:lvl>
+  </w:abstractNum>
+  <w:abstractNum w:abstractNumId="8">
+    <w:lvl w:ilvl="0">
+      <w:start w:val="1"/>
+      <w:numFmt w:val="bullet"/>
+      <w:lvlText w:val="●"/>
+      <w:lvlJc w:val="left"/>
+      <w:pPr>
+        <w:ind w:left="1440" w:hanging="360"/>
+      </w:pPr>
+      <w:rPr>
+        <w:u w:val="none"/>
+      </w:rPr>
+    </w:lvl>
+    <w:lvl w:ilvl="1">
+      <w:start w:val="1"/>
+      <w:numFmt w:val="bullet"/>
+      <w:lvlText w:val="○"/>
+      <w:lvlJc w:val="left"/>
+      <w:pPr>
+        <w:ind w:left="2160" w:hanging="360"/>
+      </w:pPr>
+      <w:rPr>
+        <w:u w:val="none"/>
+      </w:rPr>
+    </w:lvl>
+    <w:lvl w:ilvl="2">
+      <w:start w:val="1"/>
+      <w:numFmt w:val="bullet"/>
+      <w:lvlText w:val="■"/>
+      <w:lvlJc w:val="left"/>
+      <w:pPr>
+        <w:ind w:left="2880" w:hanging="360"/>
+      </w:pPr>
+      <w:rPr>
+        <w:u w:val="none"/>
+      </w:rPr>
+    </w:lvl>
+    <w:lvl w:ilvl="3">
+      <w:start w:val="1"/>
+      <w:numFmt w:val="bullet"/>
+      <w:lvlText w:val="●"/>
+      <w:lvlJc w:val="left"/>
+      <w:pPr>
+        <w:ind w:left="3600" w:hanging="360"/>
+      </w:pPr>
+      <w:rPr>
+        <w:u w:val="none"/>
+      </w:rPr>
+    </w:lvl>
+    <w:lvl w:ilvl="4">
+      <w:start w:val="1"/>
+      <w:numFmt w:val="bullet"/>
+      <w:lvlText w:val="○"/>
+      <w:lvlJc w:val="left"/>
+      <w:pPr>
+        <w:ind w:left="4320" w:hanging="360"/>
+      </w:pPr>
+      <w:rPr>
+        <w:u w:val="none"/>
+      </w:rPr>
+    </w:lvl>
+    <w:lvl w:ilvl="5">
+      <w:start w:val="1"/>
+      <w:numFmt w:val="bullet"/>
+      <w:lvlText w:val="■"/>
+      <w:lvlJc w:val="left"/>
+      <w:pPr>
+        <w:ind w:left="5040" w:hanging="360"/>
+      </w:pPr>
+      <w:rPr>
+        <w:u w:val="none"/>
+      </w:rPr>
+    </w:lvl>
+    <w:lvl w:ilvl="6">
+      <w:start w:val="1"/>
+      <w:numFmt w:val="bullet"/>
+      <w:lvlText w:val="●"/>
+      <w:lvlJc w:val="left"/>
+      <w:pPr>
+        <w:ind w:left="5760" w:hanging="360"/>
+      </w:pPr>
+      <w:rPr>
+        <w:u w:val="none"/>
+      </w:rPr>
+    </w:lvl>
+    <w:lvl w:ilvl="7">
+      <w:start w:val="1"/>
+      <w:numFmt w:val="bullet"/>
+      <w:lvlText w:val="○"/>
+      <w:lvlJc w:val="left"/>
+      <w:pPr>
+        <w:ind w:left="6480" w:hanging="360"/>
+      </w:pPr>
+      <w:rPr>
+        <w:u w:val="none"/>
+      </w:rPr>
+    </w:lvl>
+    <w:lvl w:ilvl="8">
+      <w:start w:val="1"/>
+      <w:numFmt w:val="bullet"/>
+      <w:lvlText w:val="■"/>
+      <w:lvlJc w:val="left"/>
       <w:pPr>
         <w:ind w:left="7200" w:hanging="360"/>
       </w:pPr>
@@ -22856,7 +22855,7 @@
       <w:lvlText w:val="●"/>
       <w:lvlJc w:val="left"/>
       <w:pPr>
-        <w:ind w:left="1440" w:hanging="360"/>
+        <w:ind w:left="2160" w:hanging="360"/>
       </w:pPr>
       <w:rPr>
         <w:u w:val="none"/>
@@ -22868,7 +22867,7 @@
       <w:lvlText w:val="○"/>
       <w:lvlJc w:val="left"/>
       <w:pPr>
-        <w:ind w:left="2160" w:hanging="360"/>
+        <w:ind w:left="2880" w:hanging="360"/>
       </w:pPr>
       <w:rPr>
         <w:u w:val="none"/>
@@ -22880,7 +22879,7 @@
       <w:lvlText w:val="■"/>
       <w:lvlJc w:val="left"/>
       <w:pPr>
-        <w:ind w:left="2880" w:hanging="360"/>
+        <w:ind w:left="3600" w:hanging="360"/>
       </w:pPr>
       <w:rPr>
         <w:u w:val="none"/>
@@ -22892,7 +22891,7 @@
       <w:lvlText w:val="●"/>
       <w:lvlJc w:val="left"/>
       <w:pPr>
-        <w:ind w:left="3600" w:hanging="360"/>
+        <w:ind w:left="4320" w:hanging="360"/>
       </w:pPr>
       <w:rPr>
         <w:u w:val="none"/>
@@ -22904,7 +22903,7 @@
       <w:lvlText w:val="○"/>
       <w:lvlJc w:val="left"/>
       <w:pPr>
-        <w:ind w:left="4320" w:hanging="360"/>
+        <w:ind w:left="5040" w:hanging="360"/>
       </w:pPr>
       <w:rPr>
         <w:u w:val="none"/>
@@ -22916,7 +22915,7 @@
       <w:lvlText w:val="■"/>
       <w:lvlJc w:val="left"/>
       <w:pPr>
-        <w:ind w:left="5040" w:hanging="360"/>
+        <w:ind w:left="5760" w:hanging="360"/>
       </w:pPr>
       <w:rPr>
         <w:u w:val="none"/>
@@ -22928,7 +22927,7 @@
       <w:lvlText w:val="●"/>
       <w:lvlJc w:val="left"/>
       <w:pPr>
-        <w:ind w:left="5760" w:hanging="360"/>
+        <w:ind w:left="6480" w:hanging="360"/>
       </w:pPr>
       <w:rPr>
         <w:u w:val="none"/>
@@ -22940,7 +22939,7 @@
       <w:lvlText w:val="○"/>
       <w:lvlJc w:val="left"/>
       <w:pPr>
-        <w:ind w:left="6480" w:hanging="360"/>
+        <w:ind w:left="7200" w:hanging="360"/>
       </w:pPr>
       <w:rPr>
         <w:u w:val="none"/>
@@ -22952,7 +22951,7 @@
       <w:lvlText w:val="■"/>
       <w:lvlJc w:val="left"/>
       <w:pPr>
-        <w:ind w:left="7200" w:hanging="360"/>
+        <w:ind w:left="7920" w:hanging="360"/>
       </w:pPr>
       <w:rPr>
         <w:u w:val="none"/>
@@ -22966,7 +22965,7 @@
       <w:lvlText w:val="●"/>
       <w:lvlJc w:val="left"/>
       <w:pPr>
-        <w:ind w:left="720" w:hanging="360"/>
+        <w:ind w:left="2160" w:hanging="360"/>
       </w:pPr>
       <w:rPr>
         <w:u w:val="none"/>
@@ -22978,7 +22977,7 @@
       <w:lvlText w:val="○"/>
       <w:lvlJc w:val="left"/>
       <w:pPr>
-        <w:ind w:left="1440" w:hanging="360"/>
+        <w:ind w:left="2880" w:hanging="360"/>
       </w:pPr>
       <w:rPr>
         <w:u w:val="none"/>
@@ -22990,7 +22989,7 @@
       <w:lvlText w:val="■"/>
       <w:lvlJc w:val="left"/>
       <w:pPr>
-        <w:ind w:left="2160" w:hanging="360"/>
+        <w:ind w:left="3600" w:hanging="360"/>
       </w:pPr>
       <w:rPr>
         <w:u w:val="none"/>
@@ -23002,7 +23001,7 @@
       <w:lvlText w:val="●"/>
       <w:lvlJc w:val="left"/>
       <w:pPr>
-        <w:ind w:left="2880" w:hanging="360"/>
+        <w:ind w:left="4320" w:hanging="360"/>
       </w:pPr>
       <w:rPr>
         <w:u w:val="none"/>
@@ -23014,7 +23013,7 @@
       <w:lvlText w:val="○"/>
       <w:lvlJc w:val="left"/>
       <w:pPr>
-        <w:ind w:left="3600" w:hanging="360"/>
+        <w:ind w:left="5040" w:hanging="360"/>
       </w:pPr>
       <w:rPr>
         <w:u w:val="none"/>
@@ -23026,7 +23025,7 @@
       <w:lvlText w:val="■"/>
       <w:lvlJc w:val="left"/>
       <w:pPr>
-        <w:ind w:left="4320" w:hanging="360"/>
+        <w:ind w:left="5760" w:hanging="360"/>
       </w:pPr>
       <w:rPr>
         <w:u w:val="none"/>
@@ -23038,7 +23037,7 @@
       <w:lvlText w:val="●"/>
       <w:lvlJc w:val="left"/>
       <w:pPr>
-        <w:ind w:left="5040" w:hanging="360"/>
+        <w:ind w:left="6480" w:hanging="360"/>
       </w:pPr>
       <w:rPr>
         <w:u w:val="none"/>
@@ -23050,7 +23049,7 @@
       <w:lvlText w:val="○"/>
       <w:lvlJc w:val="left"/>
       <w:pPr>
-        <w:ind w:left="5760" w:hanging="360"/>
+        <w:ind w:left="7200" w:hanging="360"/>
       </w:pPr>
       <w:rPr>
         <w:u w:val="none"/>
@@ -23062,7 +23061,7 @@
       <w:lvlText w:val="■"/>
       <w:lvlJc w:val="left"/>
       <w:pPr>
-        <w:ind w:left="6480" w:hanging="360"/>
+        <w:ind w:left="7920" w:hanging="360"/>
       </w:pPr>
       <w:rPr>
         <w:u w:val="none"/>

</xml_diff>